<commit_message>
abbreviated ann.bib headers finished up the intro
</commit_message>
<xml_diff>
--- a/paper.docx
+++ b/paper.docx
@@ -77,7 +77,7 @@
         <w:pStyle w:val="Date"/>
       </w:pPr>
       <w:r>
-        <w:t xml:space="preserve">2022-11-18</w:t>
+        <w:t xml:space="preserve">2022-11-19</w:t>
       </w:r>
     </w:p>
     <w:bookmarkStart w:id="20" w:name="introduction"/>
@@ -125,10 +125,10 @@
         <w:t xml:space="preserve"> </w:t>
       </w:r>
       <w:r>
-        <w:t xml:space="preserve">(NCSU n.d.)</w:t>
-      </w:r>
-      <w:r>
-        <w:t xml:space="preserve">. Tea is a globally consumed beverage second only to water, and the drink is praised for its numerous health benefits. Briefly tea has anti-carcinogenic, anti-angiogenic, anti-mutagenic, anti-inflammatory, anti-bacterial, hypocholesteromic, potentially anti-diabetic, and shows protection against Parkinson’s and Alzheimer’s disease</w:t>
+        <w:t xml:space="preserve">(NCSU 2022)</w:t>
+      </w:r>
+      <w:r>
+        <w:t xml:space="preserve">. Tea is a globally consumed beverage second only to water and the drink is praised for its numerous health benefits. Briefly, tea has anti-carcinogenic, anti-angiogenic, anti-mutagenic, anti-inflammatory, anti-bacterial, hypocholesterolemic, potentially anti-diabetic, and shows protection against Parkinson’s and Alzheimer’s disease</w:t>
       </w:r>
       <w:r>
         <w:t xml:space="preserve"> </w:t>
@@ -137,7 +137,7 @@
         <w:t xml:space="preserve">(Chacko et al. 2010, Gopal et al. 2016)</w:t>
       </w:r>
       <w:r>
-        <w:t xml:space="preserve">. These and many other health benefits are mainly attributed to GT polyphenols, less so to flavonols, gallic acid derivaties, vitamins, minerals, enzymes, and others</w:t>
+        <w:t xml:space="preserve">. These and many other health benefits are mainly attributed to GT polyphenols, less so to flavonols, gallic acid derivatives, vitamins, minerals, enzymes, among others</w:t>
       </w:r>
       <w:r>
         <w:t xml:space="preserve"> </w:t>
@@ -146,7 +146,28 @@
         <w:t xml:space="preserve">(Gopal et al. 2016)</w:t>
       </w:r>
       <w:r>
-        <w:t xml:space="preserve">.</w:t>
+        <w:t xml:space="preserve">. Another health drink rising in popularity is Kombucha - which is a fermented beverage resulting from a symbiotic culture of bacteria and yeast (SCOBY) in a sweetened tea solution for about two weeks. The flavor profile shifts from sweet to tart to sour with increased fermentation time, and the total phenolic content (TPC) is at least three times greater versus GT or BT</w:t>
+      </w:r>
+      <w:r>
+        <w:t xml:space="preserve"> </w:t>
+      </w:r>
+      <w:r>
+        <w:t xml:space="preserve">(Zhou et al. 2022)</w:t>
+      </w:r>
+      <w:r>
+        <w:t xml:space="preserve">. Green tea and kombuchas are popular for their numerous health benefits and fermentation with a SCOBY enhances these benefits and is suggested by</w:t>
+      </w:r>
+      <w:r>
+        <w:t xml:space="preserve"> </w:t>
+      </w:r>
+      <w:r>
+        <w:t xml:space="preserve">Jakubczyk et al. (2020)</w:t>
+      </w:r>
+      <w:r>
+        <w:t xml:space="preserve"> </w:t>
+      </w:r>
+      <w:r>
+        <w:t xml:space="preserve">a diet including kombucha can help support the body’s antioxidative response, especially for those exposed to mental and physical stress.</w:t>
       </w:r>
     </w:p>
     <w:bookmarkEnd w:id="20"/>
@@ -304,7 +325,7 @@
     </w:p>
     <w:bookmarkEnd w:id="29"/>
     <w:bookmarkEnd w:id="30"/>
-    <w:bookmarkStart w:id="34" w:name="future-kombuchas-as-a-health-drink"/>
+    <w:bookmarkStart w:id="33" w:name="future-kombuchas-as-a-health-drink"/>
     <w:p>
       <w:pPr>
         <w:pStyle w:val="Heading1"/>
@@ -344,16 +365,14 @@
         <w:t xml:space="preserve">&amp; Sec. 1</w:t>
       </w:r>
     </w:p>
+    <w:p>
+      <w:r>
+        <w:br w:type="page"/>
+      </w:r>
+    </w:p>
     <w:bookmarkEnd w:id="32"/>
-    <w:bookmarkStart w:id="33" w:name="section"/>
-    <w:p>
-      <w:pPr>
-        <w:pStyle w:val="Heading2"/>
-      </w:pPr>
-    </w:p>
     <w:bookmarkEnd w:id="33"/>
-    <w:bookmarkEnd w:id="34"/>
-    <w:bookmarkStart w:id="60" w:name="references"/>
+    <w:bookmarkStart w:id="59" w:name="references"/>
     <w:p>
       <w:pPr>
         <w:pStyle w:val="Heading1"/>
@@ -362,8 +381,8 @@
         <w:t xml:space="preserve">References</w:t>
       </w:r>
     </w:p>
-    <w:bookmarkStart w:id="59" w:name="refs"/>
-    <w:bookmarkStart w:id="36" w:name="ref-Card.2020"/>
+    <w:bookmarkStart w:id="58" w:name="refs"/>
+    <w:bookmarkStart w:id="35" w:name="ref-Card.2020"/>
     <w:p>
       <w:pPr>
         <w:pStyle w:val="Bibliography"/>
@@ -374,7 +393,7 @@
       <w:r>
         <w:t xml:space="preserve"> </w:t>
       </w:r>
-      <w:hyperlink r:id="rId35">
+      <w:hyperlink r:id="rId34">
         <w:r>
           <w:rPr>
             <w:rStyle w:val="Hyperlink"/>
@@ -386,8 +405,8 @@
         <w:t xml:space="preserve">. Food Research International (Ottawa, Ont.) 128:108782.</w:t>
       </w:r>
     </w:p>
-    <w:bookmarkEnd w:id="36"/>
-    <w:bookmarkStart w:id="38" w:name="ref-Chac.2010"/>
+    <w:bookmarkEnd w:id="35"/>
+    <w:bookmarkStart w:id="37" w:name="ref-Chac.2010"/>
     <w:p>
       <w:pPr>
         <w:pStyle w:val="Bibliography"/>
@@ -398,7 +417,7 @@
       <w:r>
         <w:t xml:space="preserve"> </w:t>
       </w:r>
-      <w:hyperlink r:id="rId37">
+      <w:hyperlink r:id="rId36">
         <w:r>
           <w:rPr>
             <w:rStyle w:val="Hyperlink"/>
@@ -410,8 +429,8 @@
         <w:t xml:space="preserve">. Chinese Medicine 5:13.</w:t>
       </w:r>
     </w:p>
-    <w:bookmarkEnd w:id="38"/>
-    <w:bookmarkStart w:id="40" w:name="ref-Gopa.2016"/>
+    <w:bookmarkEnd w:id="37"/>
+    <w:bookmarkStart w:id="39" w:name="ref-Gopa.2016"/>
     <w:p>
       <w:pPr>
         <w:pStyle w:val="Bibliography"/>
@@ -422,7 +441,7 @@
       <w:r>
         <w:t xml:space="preserve"> </w:t>
       </w:r>
-      <w:hyperlink r:id="rId39">
+      <w:hyperlink r:id="rId38">
         <w:r>
           <w:rPr>
             <w:rStyle w:val="Hyperlink"/>
@@ -434,8 +453,8 @@
         <w:t xml:space="preserve">. Scientific Reports 6:19710.</w:t>
       </w:r>
     </w:p>
-    <w:bookmarkEnd w:id="40"/>
-    <w:bookmarkStart w:id="42" w:name="ref-Hein.2011"/>
+    <w:bookmarkEnd w:id="39"/>
+    <w:bookmarkStart w:id="41" w:name="ref-Hein.2011"/>
     <w:p>
       <w:pPr>
         <w:pStyle w:val="Bibliography"/>
@@ -446,7 +465,7 @@
       <w:r>
         <w:t xml:space="preserve"> </w:t>
       </w:r>
-      <w:hyperlink r:id="rId41">
+      <w:hyperlink r:id="rId40">
         <w:r>
           <w:rPr>
             <w:rStyle w:val="Hyperlink"/>
@@ -458,8 +477,8 @@
         <w:t xml:space="preserve">. The Journal of Nutrition 141:1202–1208.</w:t>
       </w:r>
     </w:p>
-    <w:bookmarkEnd w:id="42"/>
-    <w:bookmarkStart w:id="44" w:name="ref-Hsie.2021"/>
+    <w:bookmarkEnd w:id="41"/>
+    <w:bookmarkStart w:id="43" w:name="ref-Hsie.2021"/>
     <w:p>
       <w:pPr>
         <w:pStyle w:val="Bibliography"/>
@@ -470,7 +489,7 @@
       <w:r>
         <w:t xml:space="preserve"> </w:t>
       </w:r>
-      <w:hyperlink r:id="rId43">
+      <w:hyperlink r:id="rId42">
         <w:r>
           <w:rPr>
             <w:rStyle w:val="Hyperlink"/>
@@ -482,8 +501,8 @@
         <w:t xml:space="preserve">. Journal of Food Quality 2021:1–9.</w:t>
       </w:r>
     </w:p>
-    <w:bookmarkEnd w:id="44"/>
-    <w:bookmarkStart w:id="46" w:name="ref-Jaku.2020"/>
+    <w:bookmarkEnd w:id="43"/>
+    <w:bookmarkStart w:id="45" w:name="ref-Jaku.2020"/>
     <w:p>
       <w:pPr>
         <w:pStyle w:val="Bibliography"/>
@@ -494,7 +513,7 @@
       <w:r>
         <w:t xml:space="preserve"> </w:t>
       </w:r>
-      <w:hyperlink r:id="rId45">
+      <w:hyperlink r:id="rId44">
         <w:r>
           <w:rPr>
             <w:rStyle w:val="Hyperlink"/>
@@ -506,8 +525,8 @@
         <w:t xml:space="preserve">. Antioxidants 9:447.</w:t>
       </w:r>
     </w:p>
-    <w:bookmarkEnd w:id="46"/>
-    <w:bookmarkStart w:id="48" w:name="ref-Jaya.2007"/>
+    <w:bookmarkEnd w:id="45"/>
+    <w:bookmarkStart w:id="47" w:name="ref-Jaya.2007"/>
     <w:p>
       <w:pPr>
         <w:pStyle w:val="Bibliography"/>
@@ -518,7 +537,7 @@
       <w:r>
         <w:t xml:space="preserve"> </w:t>
       </w:r>
-      <w:hyperlink r:id="rId47">
+      <w:hyperlink r:id="rId46">
         <w:r>
           <w:rPr>
             <w:rStyle w:val="Hyperlink"/>
@@ -530,19 +549,19 @@
         <w:t xml:space="preserve">. Food Chemistry 102:392–398.</w:t>
       </w:r>
     </w:p>
-    <w:bookmarkEnd w:id="48"/>
-    <w:bookmarkStart w:id="50" w:name="ref-NCSU"/>
+    <w:bookmarkEnd w:id="47"/>
+    <w:bookmarkStart w:id="49" w:name="ref-NCSU"/>
     <w:p>
       <w:pPr>
         <w:pStyle w:val="Bibliography"/>
       </w:pPr>
       <w:r>
-        <w:t xml:space="preserve">NCSU. (n.d.).</w:t>
-      </w:r>
-      <w:r>
-        <w:t xml:space="preserve"> </w:t>
-      </w:r>
-      <w:hyperlink r:id="rId49">
+        <w:t xml:space="preserve">NCSU. 2022.</w:t>
+      </w:r>
+      <w:r>
+        <w:t xml:space="preserve"> </w:t>
+      </w:r>
+      <w:hyperlink r:id="rId48">
         <w:r>
           <w:rPr>
             <w:rStyle w:val="Hyperlink"/>
@@ -554,8 +573,8 @@
         <w:t xml:space="preserve">. Database.</w:t>
       </w:r>
     </w:p>
-    <w:bookmarkEnd w:id="50"/>
-    <w:bookmarkStart w:id="52" w:name="ref-Schm.2014"/>
+    <w:bookmarkEnd w:id="49"/>
+    <w:bookmarkStart w:id="51" w:name="ref-Schm.2014"/>
     <w:p>
       <w:pPr>
         <w:pStyle w:val="Bibliography"/>
@@ -566,7 +585,7 @@
       <w:r>
         <w:t xml:space="preserve"> </w:t>
       </w:r>
-      <w:hyperlink r:id="rId51">
+      <w:hyperlink r:id="rId50">
         <w:r>
           <w:rPr>
             <w:rStyle w:val="Hyperlink"/>
@@ -578,8 +597,8 @@
         <w:t xml:space="preserve">. Psychopharmacology 231:3879–3888.</w:t>
       </w:r>
     </w:p>
-    <w:bookmarkEnd w:id="52"/>
-    <w:bookmarkStart w:id="54" w:name="ref-Vena.2008"/>
+    <w:bookmarkEnd w:id="51"/>
+    <w:bookmarkStart w:id="53" w:name="ref-Vena.2008"/>
     <w:p>
       <w:pPr>
         <w:pStyle w:val="Bibliography"/>
@@ -590,7 +609,7 @@
       <w:r>
         <w:t xml:space="preserve"> </w:t>
       </w:r>
-      <w:hyperlink r:id="rId53">
+      <w:hyperlink r:id="rId52">
         <w:r>
           <w:rPr>
             <w:rStyle w:val="Hyperlink"/>
@@ -602,8 +621,8 @@
         <w:t xml:space="preserve">. The American Journal of Clinical Nutrition 87:778–784.</w:t>
       </w:r>
     </w:p>
-    <w:bookmarkEnd w:id="54"/>
-    <w:bookmarkStart w:id="56" w:name="ref-Wang.2010"/>
+    <w:bookmarkEnd w:id="53"/>
+    <w:bookmarkStart w:id="55" w:name="ref-Wang.2010"/>
     <w:p>
       <w:pPr>
         <w:pStyle w:val="Bibliography"/>
@@ -614,7 +633,7 @@
       <w:r>
         <w:t xml:space="preserve"> </w:t>
       </w:r>
-      <w:hyperlink r:id="rId55">
+      <w:hyperlink r:id="rId54">
         <w:r>
           <w:rPr>
             <w:rStyle w:val="Hyperlink"/>
@@ -626,8 +645,8 @@
         <w:t xml:space="preserve">. Obesity 18:773–779.</w:t>
       </w:r>
     </w:p>
-    <w:bookmarkEnd w:id="56"/>
-    <w:bookmarkStart w:id="58" w:name="ref-Zhou.2022"/>
+    <w:bookmarkEnd w:id="55"/>
+    <w:bookmarkStart w:id="57" w:name="ref-Zhou.2022"/>
     <w:p>
       <w:pPr>
         <w:pStyle w:val="Bibliography"/>
@@ -638,7 +657,7 @@
       <w:r>
         <w:t xml:space="preserve"> </w:t>
       </w:r>
-      <w:hyperlink r:id="rId57">
+      <w:hyperlink r:id="rId56">
         <w:r>
           <w:rPr>
             <w:rStyle w:val="Hyperlink"/>
@@ -650,9 +669,9 @@
         <w:t xml:space="preserve">. Antioxidants 11:155.</w:t>
       </w:r>
     </w:p>
+    <w:bookmarkEnd w:id="57"/>
     <w:bookmarkEnd w:id="58"/>
     <w:bookmarkEnd w:id="59"/>
-    <w:bookmarkEnd w:id="60"/>
     <w:sectPr/>
   </w:body>
 </w:document>

</xml_diff>

<commit_message>
sm'edits on the intro wrote another paragraph
</commit_message>
<xml_diff>
--- a/paper.docx
+++ b/paper.docx
@@ -77,24 +77,21 @@
         <w:pStyle w:val="Date"/>
       </w:pPr>
       <w:r>
-        <w:t xml:space="preserve">2022-11-19</w:t>
-      </w:r>
-    </w:p>
-    <w:bookmarkStart w:id="20" w:name="introduction"/>
+        <w:t xml:space="preserve">2022-11-21</w:t>
+      </w:r>
+    </w:p>
+    <w:bookmarkStart w:id="20" w:name="section"/>
     <w:p>
       <w:pPr>
         <w:pStyle w:val="Heading1"/>
       </w:pPr>
-      <w:r>
-        <w:t xml:space="preserve">Introduction</w:t>
-      </w:r>
     </w:p>
     <w:p>
       <w:pPr>
         <w:pStyle w:val="FirstParagraph"/>
       </w:pPr>
       <w:r>
-        <w:t xml:space="preserve">Green tea (GT), White tea (WT), and Black tea (BT) each originate from the</w:t>
+        <w:t xml:space="preserve">Green tea, white tea, and black tea each originate from the</w:t>
       </w:r>
       <w:r>
         <w:t xml:space="preserve"> </w:t>
@@ -137,7 +134,7 @@
         <w:t xml:space="preserve">(Chacko et al. 2010, Gopal et al. 2016)</w:t>
       </w:r>
       <w:r>
-        <w:t xml:space="preserve">. These and many other health benefits are mainly attributed to GT polyphenols, less so to flavonols, gallic acid derivatives, vitamins, minerals, enzymes, among others</w:t>
+        <w:t xml:space="preserve">. These and many other health benefits are mainly attributed to green tea polyphenols, less so to flavonols, gallic acid derivatives, vitamins, minerals, enzymes, among others</w:t>
       </w:r>
       <w:r>
         <w:t xml:space="preserve"> </w:t>
@@ -146,7 +143,7 @@
         <w:t xml:space="preserve">(Gopal et al. 2016)</w:t>
       </w:r>
       <w:r>
-        <w:t xml:space="preserve">. Another health drink rising in popularity is Kombucha - which is a fermented beverage resulting from a symbiotic culture of bacteria and yeast (SCOBY) in a sweetened tea solution for about two weeks. The flavor profile shifts from sweet to tart to sour with increased fermentation time, and the total phenolic content (TPC) is at least three times greater versus GT or BT</w:t>
+        <w:t xml:space="preserve">. Another health drink rising in popularity is Kombucha - which is a fermented beverage resulting from a symbiotic culture of bacteria and yeast (SCOBY) in a sweetened tea solution for about two weeks. The flavor profile shifts from sweet to tart to sour with increased fermentation time, and the total phenolic content (TPC) is at least three times greater versus green or black tea</w:t>
       </w:r>
       <w:r>
         <w:t xml:space="preserve"> </w:t>
@@ -171,13 +168,18 @@
       </w:r>
     </w:p>
     <w:bookmarkEnd w:id="20"/>
-    <w:bookmarkStart w:id="21" w:name="gt-polyphenols-gopa.2016"/>
+    <w:bookmarkStart w:id="21" w:name="section-1"/>
     <w:p>
       <w:pPr>
         <w:pStyle w:val="Heading1"/>
       </w:pPr>
-      <w:r>
-        <w:t xml:space="preserve">GT Polyphenols</w:t>
+    </w:p>
+    <w:p>
+      <w:pPr>
+        <w:pStyle w:val="FirstParagraph"/>
+      </w:pPr>
+      <w:r>
+        <w:t xml:space="preserve">The components of green tea (GT) that gives the drink its health benefits comes from polyphenols, flavanols, and gallic acid derivatives</w:t>
       </w:r>
       <w:r>
         <w:t xml:space="preserve"> </w:t>
@@ -185,9 +187,45 @@
       <w:r>
         <w:t xml:space="preserve">(Gopal et al. 2016)</w:t>
       </w:r>
+      <w:r>
+        <w:t xml:space="preserve">. Important compounds among the polyphenols includes carbohydrates, alkaloids, minerals, vitamins, enzymes, free amino acids, and catechins. The health benefits are most particularly associated with the catechins which comprise 25% - 35% of green tea dry weight. The two most effective antioxidant compounds are epicatechin gallate (ECG) and epigallocatechingallate (EGCG). EGCG is also the most active and abundant - one cup of GT could have 100-200 mg EGCG.</w:t>
+      </w:r>
+      <w:r>
+        <w:t xml:space="preserve"> </w:t>
+      </w:r>
+      <w:r>
+        <w:t xml:space="preserve">Gopal et al. (2016)</w:t>
+      </w:r>
+      <w:r>
+        <w:t xml:space="preserve"> </w:t>
+      </w:r>
+      <w:r>
+        <w:t xml:space="preserve">found that EGCG can help prevent dental cavities, inhibition of multiple drug resistant Staphylococcus aureus, and potential inhibition of HIV infection. The antioxidant potential of GT can be increased 3.25x</w:t>
+      </w:r>
+      <w:r>
+        <w:t xml:space="preserve"> </w:t>
+      </w:r>
+      <w:r>
+        <w:t xml:space="preserve">(Zhou et al. 2022)</w:t>
+      </w:r>
+      <w:r>
+        <w:t xml:space="preserve"> </w:t>
+      </w:r>
+      <w:r>
+        <w:t xml:space="preserve">through fermentation with a symbiotic culture of bacteria and yeast (SCOBY). Fermentation is the metabolic breakdown of carbohydrates that produces chemical changes in the organic substances via the action of enzymes associated with the SCOBY</w:t>
+      </w:r>
+      <w:r>
+        <w:t xml:space="preserve"> </w:t>
+      </w:r>
+      <w:r>
+        <w:t xml:space="preserve">(Redzepi and Zilber n.d.)</w:t>
+      </w:r>
+      <w:r>
+        <w:t xml:space="preserve">.</w:t>
+      </w:r>
     </w:p>
     <w:bookmarkEnd w:id="21"/>
-    <w:bookmarkStart w:id="25" w:name="green-tea-health-benefits"/>
+    <w:bookmarkStart w:id="22" w:name="green-tea-health-benefits"/>
     <w:p>
       <w:pPr>
         <w:pStyle w:val="Heading1"/>
@@ -196,10 +234,9 @@
         <w:t xml:space="preserve">Green Tea Health Benefits</w:t>
       </w:r>
     </w:p>
-    <w:bookmarkStart w:id="22" w:name="skin-effects-in-women-hein.2011"/>
-    <w:p>
-      <w:pPr>
-        <w:pStyle w:val="Heading2"/>
+    <w:p>
+      <w:pPr>
+        <w:pStyle w:val="FirstParagraph"/>
       </w:pPr>
       <w:r>
         <w:t xml:space="preserve">Skin effects in women</w:t>
@@ -210,179 +247,150 @@
       <w:r>
         <w:t xml:space="preserve">(Heinrich et al. 2011)</w:t>
       </w:r>
+      <w:r>
+        <w:t xml:space="preserve"> </w:t>
+      </w:r>
+      <w:r>
+        <w:t xml:space="preserve">Working memory</w:t>
+      </w:r>
+      <w:r>
+        <w:t xml:space="preserve"> </w:t>
+      </w:r>
+      <w:r>
+        <w:t xml:space="preserve">(Schmidt et al. 2014)</w:t>
+      </w:r>
+      <w:r>
+        <w:t xml:space="preserve"> </w:t>
+      </w:r>
+      <w:r>
+        <w:t xml:space="preserve">Body weight</w:t>
+      </w:r>
+      <w:r>
+        <w:t xml:space="preserve"> </w:t>
+      </w:r>
+      <w:r>
+        <w:t xml:space="preserve">(Venables et al. 2008, Wang et al. 2010)</w:t>
+      </w:r>
     </w:p>
     <w:bookmarkEnd w:id="22"/>
-    <w:bookmarkStart w:id="23" w:name="working-memory-schm.2014"/>
-    <w:p>
-      <w:pPr>
-        <w:pStyle w:val="Heading2"/>
-      </w:pPr>
-      <w:r>
-        <w:t xml:space="preserve">Working memory</w:t>
-      </w:r>
-      <w:r>
-        <w:t xml:space="preserve"> </w:t>
-      </w:r>
-      <w:r>
-        <w:t xml:space="preserve">(Schmidt et al. 2014)</w:t>
+    <w:bookmarkStart w:id="23" w:name="X152dd895860d083e2af5e11002098dbf43ff5c8"/>
+    <w:p>
+      <w:pPr>
+        <w:pStyle w:val="Heading1"/>
+      </w:pPr>
+      <w:r>
+        <w:t xml:space="preserve">GTK antioxident activity increased 3.25x</w:t>
+      </w:r>
+      <w:r>
+        <w:t xml:space="preserve"> </w:t>
+      </w:r>
+      <w:r>
+        <w:t xml:space="preserve">(Zhou et al. 2022)</w:t>
+      </w:r>
+    </w:p>
+    <w:p>
+      <w:pPr>
+        <w:pStyle w:val="FirstParagraph"/>
+      </w:pPr>
+      <w:r>
+        <w:t xml:space="preserve">Chemical profile</w:t>
+      </w:r>
+      <w:r>
+        <w:t xml:space="preserve"> </w:t>
+      </w:r>
+      <w:r>
+        <w:t xml:space="preserve">(Jakubczyk et al. 2020)</w:t>
+      </w:r>
+      <w:r>
+        <w:t xml:space="preserve"> </w:t>
+      </w:r>
+      <w:r>
+        <w:t xml:space="preserve">Fermentation time</w:t>
+      </w:r>
+      <w:r>
+        <w:t xml:space="preserve"> </w:t>
+      </w:r>
+      <w:r>
+        <w:t xml:space="preserve">(Hsieh et al. 2021)</w:t>
+      </w:r>
+      <w:r>
+        <w:t xml:space="preserve"> </w:t>
+      </w:r>
+      <w:r>
+        <w:t xml:space="preserve">Catechin degredation</w:t>
+      </w:r>
+      <w:r>
+        <w:t xml:space="preserve"> </w:t>
+      </w:r>
+      <w:r>
+        <w:t xml:space="preserve">(Jayabalan et al. 2007)</w:t>
+      </w:r>
+      <w:r>
+        <w:t xml:space="preserve"> </w:t>
+      </w:r>
+      <w:r>
+        <w:t xml:space="preserve">Health benefits</w:t>
+      </w:r>
+      <w:r>
+        <w:t xml:space="preserve"> </w:t>
+      </w:r>
+      <w:r>
+        <w:t xml:space="preserve">(Cardoso et al. 2020)</w:t>
       </w:r>
     </w:p>
     <w:bookmarkEnd w:id="23"/>
-    <w:bookmarkStart w:id="24" w:name="body-weight-vena.2008-wang.2010"/>
-    <w:p>
-      <w:pPr>
-        <w:pStyle w:val="Heading2"/>
-      </w:pPr>
-      <w:r>
-        <w:t xml:space="preserve">Body weight</w:t>
-      </w:r>
-      <w:r>
-        <w:t xml:space="preserve"> </w:t>
-      </w:r>
-      <w:r>
-        <w:t xml:space="preserve">(Venables et al. 2008, Wang et al. 2010)</w:t>
+    <w:bookmarkStart w:id="24" w:name="future-kombuchas-as-a-health-drink"/>
+    <w:p>
+      <w:pPr>
+        <w:pStyle w:val="Heading1"/>
+      </w:pPr>
+      <w:r>
+        <w:t xml:space="preserve">Future kombuchas as a health drink</w:t>
+      </w:r>
+    </w:p>
+    <w:p>
+      <w:pPr>
+        <w:pStyle w:val="FirstParagraph"/>
+      </w:pPr>
+      <w:r>
+        <w:t xml:space="preserve">GT v GTK v PGT v PGTK</w:t>
+      </w:r>
+      <w:r>
+        <w:t xml:space="preserve"> </w:t>
+      </w:r>
+      <w:r>
+        <w:t xml:space="preserve">Health benefits</w:t>
+      </w:r>
+      <w:r>
+        <w:t xml:space="preserve"> </w:t>
+      </w:r>
+      <w:r>
+        <w:t xml:space="preserve">(Cardoso et al. 2020)</w:t>
+      </w:r>
+      <w:r>
+        <w:t xml:space="preserve"> </w:t>
+      </w:r>
+      <w:r>
+        <w:t xml:space="preserve">&amp; Sec. 1</w:t>
+      </w:r>
+    </w:p>
+    <w:p>
+      <w:r>
+        <w:br w:type="page"/>
       </w:r>
     </w:p>
     <w:bookmarkEnd w:id="24"/>
-    <w:bookmarkEnd w:id="25"/>
-    <w:bookmarkStart w:id="30" w:name="X152dd895860d083e2af5e11002098dbf43ff5c8"/>
+    <w:bookmarkStart w:id="52" w:name="references"/>
     <w:p>
       <w:pPr>
         <w:pStyle w:val="Heading1"/>
       </w:pPr>
       <w:r>
-        <w:t xml:space="preserve">GTK antioxident activity increased 3.25x</w:t>
-      </w:r>
-      <w:r>
-        <w:t xml:space="preserve"> </w:t>
-      </w:r>
-      <w:r>
-        <w:t xml:space="preserve">(Zhou et al. 2022)</w:t>
-      </w:r>
-    </w:p>
-    <w:bookmarkStart w:id="26" w:name="chemical-profile-jaku.2020"/>
-    <w:p>
-      <w:pPr>
-        <w:pStyle w:val="Heading2"/>
-      </w:pPr>
-      <w:r>
-        <w:t xml:space="preserve">Chemical profile</w:t>
-      </w:r>
-      <w:r>
-        <w:t xml:space="preserve"> </w:t>
-      </w:r>
-      <w:r>
-        <w:t xml:space="preserve">(Jakubczyk et al. 2020)</w:t>
-      </w:r>
-    </w:p>
-    <w:bookmarkEnd w:id="26"/>
-    <w:bookmarkStart w:id="27" w:name="fermentation-time-hsie.2021"/>
-    <w:p>
-      <w:pPr>
-        <w:pStyle w:val="Heading2"/>
-      </w:pPr>
-      <w:r>
-        <w:t xml:space="preserve">Fermentation time</w:t>
-      </w:r>
-      <w:r>
-        <w:t xml:space="preserve"> </w:t>
-      </w:r>
-      <w:r>
-        <w:t xml:space="preserve">(Hsieh et al. 2021)</w:t>
-      </w:r>
-    </w:p>
-    <w:bookmarkEnd w:id="27"/>
-    <w:bookmarkStart w:id="28" w:name="catechin-degredation-jaya.2007"/>
-    <w:p>
-      <w:pPr>
-        <w:pStyle w:val="Heading2"/>
-      </w:pPr>
-      <w:r>
-        <w:t xml:space="preserve">Catechin degredation</w:t>
-      </w:r>
-      <w:r>
-        <w:t xml:space="preserve"> </w:t>
-      </w:r>
-      <w:r>
-        <w:t xml:space="preserve">(Jayabalan et al. 2007)</w:t>
-      </w:r>
-    </w:p>
-    <w:bookmarkEnd w:id="28"/>
-    <w:bookmarkStart w:id="29" w:name="health-benefits-card.2020"/>
-    <w:p>
-      <w:pPr>
-        <w:pStyle w:val="Heading2"/>
-      </w:pPr>
-      <w:r>
-        <w:t xml:space="preserve">Health benefits</w:t>
-      </w:r>
-      <w:r>
-        <w:t xml:space="preserve"> </w:t>
-      </w:r>
-      <w:r>
-        <w:t xml:space="preserve">(Cardoso et al. 2020)</w:t>
-      </w:r>
-    </w:p>
-    <w:bookmarkEnd w:id="29"/>
-    <w:bookmarkEnd w:id="30"/>
-    <w:bookmarkStart w:id="33" w:name="future-kombuchas-as-a-health-drink"/>
-    <w:p>
-      <w:pPr>
-        <w:pStyle w:val="Heading1"/>
-      </w:pPr>
-      <w:r>
-        <w:t xml:space="preserve">Future kombuchas as a health drink</w:t>
-      </w:r>
-    </w:p>
-    <w:bookmarkStart w:id="31" w:name="gt-v-gtk-v-pgt-v-pgtk"/>
-    <w:p>
-      <w:pPr>
-        <w:pStyle w:val="Heading2"/>
-      </w:pPr>
-      <w:r>
-        <w:t xml:space="preserve">GT v GTK v PGT v PGTK</w:t>
-      </w:r>
-    </w:p>
-    <w:bookmarkEnd w:id="31"/>
-    <w:bookmarkStart w:id="32" w:name="health-benefits-card.2020-sec.-1"/>
-    <w:p>
-      <w:pPr>
-        <w:pStyle w:val="Heading2"/>
-      </w:pPr>
-      <w:r>
-        <w:t xml:space="preserve">Health benefits</w:t>
-      </w:r>
-      <w:r>
-        <w:t xml:space="preserve"> </w:t>
-      </w:r>
-      <w:r>
-        <w:t xml:space="preserve">(Cardoso et al. 2020)</w:t>
-      </w:r>
-      <w:r>
-        <w:t xml:space="preserve"> </w:t>
-      </w:r>
-      <w:r>
-        <w:t xml:space="preserve">&amp; Sec. 1</w:t>
-      </w:r>
-    </w:p>
-    <w:p>
-      <w:r>
-        <w:br w:type="page"/>
-      </w:r>
-    </w:p>
-    <w:bookmarkEnd w:id="32"/>
-    <w:bookmarkEnd w:id="33"/>
-    <w:bookmarkStart w:id="59" w:name="references"/>
-    <w:p>
-      <w:pPr>
-        <w:pStyle w:val="Heading1"/>
-      </w:pPr>
-      <w:r>
         <w:t xml:space="preserve">References</w:t>
       </w:r>
     </w:p>
-    <w:bookmarkStart w:id="58" w:name="refs"/>
-    <w:bookmarkStart w:id="35" w:name="ref-Card.2020"/>
+    <w:bookmarkStart w:id="51" w:name="refs"/>
+    <w:bookmarkStart w:id="26" w:name="ref-Card.2020"/>
     <w:p>
       <w:pPr>
         <w:pStyle w:val="Bibliography"/>
@@ -393,7 +401,7 @@
       <w:r>
         <w:t xml:space="preserve"> </w:t>
       </w:r>
-      <w:hyperlink r:id="rId34">
+      <w:hyperlink r:id="rId25">
         <w:r>
           <w:rPr>
             <w:rStyle w:val="Hyperlink"/>
@@ -405,8 +413,8 @@
         <w:t xml:space="preserve">. Food Research International (Ottawa, Ont.) 128:108782.</w:t>
       </w:r>
     </w:p>
-    <w:bookmarkEnd w:id="35"/>
-    <w:bookmarkStart w:id="37" w:name="ref-Chac.2010"/>
+    <w:bookmarkEnd w:id="26"/>
+    <w:bookmarkStart w:id="28" w:name="ref-Chac.2010"/>
     <w:p>
       <w:pPr>
         <w:pStyle w:val="Bibliography"/>
@@ -417,7 +425,7 @@
       <w:r>
         <w:t xml:space="preserve"> </w:t>
       </w:r>
-      <w:hyperlink r:id="rId36">
+      <w:hyperlink r:id="rId27">
         <w:r>
           <w:rPr>
             <w:rStyle w:val="Hyperlink"/>
@@ -429,8 +437,8 @@
         <w:t xml:space="preserve">. Chinese Medicine 5:13.</w:t>
       </w:r>
     </w:p>
-    <w:bookmarkEnd w:id="37"/>
-    <w:bookmarkStart w:id="39" w:name="ref-Gopa.2016"/>
+    <w:bookmarkEnd w:id="28"/>
+    <w:bookmarkStart w:id="30" w:name="ref-Gopa.2016"/>
     <w:p>
       <w:pPr>
         <w:pStyle w:val="Bibliography"/>
@@ -441,7 +449,7 @@
       <w:r>
         <w:t xml:space="preserve"> </w:t>
       </w:r>
-      <w:hyperlink r:id="rId38">
+      <w:hyperlink r:id="rId29">
         <w:r>
           <w:rPr>
             <w:rStyle w:val="Hyperlink"/>
@@ -453,8 +461,8 @@
         <w:t xml:space="preserve">. Scientific Reports 6:19710.</w:t>
       </w:r>
     </w:p>
-    <w:bookmarkEnd w:id="39"/>
-    <w:bookmarkStart w:id="41" w:name="ref-Hein.2011"/>
+    <w:bookmarkEnd w:id="30"/>
+    <w:bookmarkStart w:id="32" w:name="ref-Hein.2011"/>
     <w:p>
       <w:pPr>
         <w:pStyle w:val="Bibliography"/>
@@ -465,7 +473,7 @@
       <w:r>
         <w:t xml:space="preserve"> </w:t>
       </w:r>
-      <w:hyperlink r:id="rId40">
+      <w:hyperlink r:id="rId31">
         <w:r>
           <w:rPr>
             <w:rStyle w:val="Hyperlink"/>
@@ -477,8 +485,8 @@
         <w:t xml:space="preserve">. The Journal of Nutrition 141:1202–1208.</w:t>
       </w:r>
     </w:p>
-    <w:bookmarkEnd w:id="41"/>
-    <w:bookmarkStart w:id="43" w:name="ref-Hsie.2021"/>
+    <w:bookmarkEnd w:id="32"/>
+    <w:bookmarkStart w:id="34" w:name="ref-Hsie.2021"/>
     <w:p>
       <w:pPr>
         <w:pStyle w:val="Bibliography"/>
@@ -489,7 +497,7 @@
       <w:r>
         <w:t xml:space="preserve"> </w:t>
       </w:r>
-      <w:hyperlink r:id="rId42">
+      <w:hyperlink r:id="rId33">
         <w:r>
           <w:rPr>
             <w:rStyle w:val="Hyperlink"/>
@@ -501,8 +509,8 @@
         <w:t xml:space="preserve">. Journal of Food Quality 2021:1–9.</w:t>
       </w:r>
     </w:p>
-    <w:bookmarkEnd w:id="43"/>
-    <w:bookmarkStart w:id="45" w:name="ref-Jaku.2020"/>
+    <w:bookmarkEnd w:id="34"/>
+    <w:bookmarkStart w:id="36" w:name="ref-Jaku.2020"/>
     <w:p>
       <w:pPr>
         <w:pStyle w:val="Bibliography"/>
@@ -513,7 +521,7 @@
       <w:r>
         <w:t xml:space="preserve"> </w:t>
       </w:r>
-      <w:hyperlink r:id="rId44">
+      <w:hyperlink r:id="rId35">
         <w:r>
           <w:rPr>
             <w:rStyle w:val="Hyperlink"/>
@@ -525,8 +533,8 @@
         <w:t xml:space="preserve">. Antioxidants 9:447.</w:t>
       </w:r>
     </w:p>
-    <w:bookmarkEnd w:id="45"/>
-    <w:bookmarkStart w:id="47" w:name="ref-Jaya.2007"/>
+    <w:bookmarkEnd w:id="36"/>
+    <w:bookmarkStart w:id="38" w:name="ref-Jaya.2007"/>
     <w:p>
       <w:pPr>
         <w:pStyle w:val="Bibliography"/>
@@ -537,7 +545,7 @@
       <w:r>
         <w:t xml:space="preserve"> </w:t>
       </w:r>
-      <w:hyperlink r:id="rId46">
+      <w:hyperlink r:id="rId37">
         <w:r>
           <w:rPr>
             <w:rStyle w:val="Hyperlink"/>
@@ -549,8 +557,8 @@
         <w:t xml:space="preserve">. Food Chemistry 102:392–398.</w:t>
       </w:r>
     </w:p>
-    <w:bookmarkEnd w:id="47"/>
-    <w:bookmarkStart w:id="49" w:name="ref-NCSU"/>
+    <w:bookmarkEnd w:id="38"/>
+    <w:bookmarkStart w:id="40" w:name="ref-NCSU"/>
     <w:p>
       <w:pPr>
         <w:pStyle w:val="Bibliography"/>
@@ -561,7 +569,7 @@
       <w:r>
         <w:t xml:space="preserve"> </w:t>
       </w:r>
-      <w:hyperlink r:id="rId48">
+      <w:hyperlink r:id="rId39">
         <w:r>
           <w:rPr>
             <w:rStyle w:val="Hyperlink"/>
@@ -573,19 +581,43 @@
         <w:t xml:space="preserve">. Database.</w:t>
       </w:r>
     </w:p>
-    <w:bookmarkEnd w:id="49"/>
-    <w:bookmarkStart w:id="51" w:name="ref-Schm.2014"/>
+    <w:bookmarkEnd w:id="40"/>
+    <w:bookmarkStart w:id="42" w:name="ref-Noma"/>
     <w:p>
       <w:pPr>
         <w:pStyle w:val="Bibliography"/>
       </w:pPr>
       <w:r>
+        <w:t xml:space="preserve">Redzepi, R., and D. Zilber. (n.d.).</w:t>
+      </w:r>
+      <w:r>
+        <w:t xml:space="preserve"> </w:t>
+      </w:r>
+      <w:hyperlink r:id="rId41">
+        <w:r>
+          <w:rPr>
+            <w:rStyle w:val="Hyperlink"/>
+          </w:rPr>
+          <w:t xml:space="preserve">The noma guide to fermentation: Including koji, kombuchas, shoyus, misos, vinegars, garums, lacto-ferments, and black fruits and vegetables|hardcover</w:t>
+        </w:r>
+      </w:hyperlink>
+      <w:r>
+        <w:t xml:space="preserve">. Artisan, New York.</w:t>
+      </w:r>
+    </w:p>
+    <w:bookmarkEnd w:id="42"/>
+    <w:bookmarkStart w:id="44" w:name="ref-Schm.2014"/>
+    <w:p>
+      <w:pPr>
+        <w:pStyle w:val="Bibliography"/>
+      </w:pPr>
+      <w:r>
         <w:t xml:space="preserve">Schmidt, A., F. Hammann, B. Wölnerhanssen, A. C. Meyer-Gerspach, J. Drewe, C. Beglinger, and S. Borgwardt. 2014.</w:t>
       </w:r>
       <w:r>
         <w:t xml:space="preserve"> </w:t>
       </w:r>
-      <w:hyperlink r:id="rId50">
+      <w:hyperlink r:id="rId43">
         <w:r>
           <w:rPr>
             <w:rStyle w:val="Hyperlink"/>
@@ -597,8 +629,8 @@
         <w:t xml:space="preserve">. Psychopharmacology 231:3879–3888.</w:t>
       </w:r>
     </w:p>
-    <w:bookmarkEnd w:id="51"/>
-    <w:bookmarkStart w:id="53" w:name="ref-Vena.2008"/>
+    <w:bookmarkEnd w:id="44"/>
+    <w:bookmarkStart w:id="46" w:name="ref-Vena.2008"/>
     <w:p>
       <w:pPr>
         <w:pStyle w:val="Bibliography"/>
@@ -609,7 +641,7 @@
       <w:r>
         <w:t xml:space="preserve"> </w:t>
       </w:r>
-      <w:hyperlink r:id="rId52">
+      <w:hyperlink r:id="rId45">
         <w:r>
           <w:rPr>
             <w:rStyle w:val="Hyperlink"/>
@@ -621,8 +653,8 @@
         <w:t xml:space="preserve">. The American Journal of Clinical Nutrition 87:778–784.</w:t>
       </w:r>
     </w:p>
-    <w:bookmarkEnd w:id="53"/>
-    <w:bookmarkStart w:id="55" w:name="ref-Wang.2010"/>
+    <w:bookmarkEnd w:id="46"/>
+    <w:bookmarkStart w:id="48" w:name="ref-Wang.2010"/>
     <w:p>
       <w:pPr>
         <w:pStyle w:val="Bibliography"/>
@@ -633,7 +665,7 @@
       <w:r>
         <w:t xml:space="preserve"> </w:t>
       </w:r>
-      <w:hyperlink r:id="rId54">
+      <w:hyperlink r:id="rId47">
         <w:r>
           <w:rPr>
             <w:rStyle w:val="Hyperlink"/>
@@ -645,8 +677,8 @@
         <w:t xml:space="preserve">. Obesity 18:773–779.</w:t>
       </w:r>
     </w:p>
-    <w:bookmarkEnd w:id="55"/>
-    <w:bookmarkStart w:id="57" w:name="ref-Zhou.2022"/>
+    <w:bookmarkEnd w:id="48"/>
+    <w:bookmarkStart w:id="50" w:name="ref-Zhou.2022"/>
     <w:p>
       <w:pPr>
         <w:pStyle w:val="Bibliography"/>
@@ -657,7 +689,7 @@
       <w:r>
         <w:t xml:space="preserve"> </w:t>
       </w:r>
-      <w:hyperlink r:id="rId56">
+      <w:hyperlink r:id="rId49">
         <w:r>
           <w:rPr>
             <w:rStyle w:val="Hyperlink"/>
@@ -669,9 +701,9 @@
         <w:t xml:space="preserve">. Antioxidants 11:155.</w:t>
       </w:r>
     </w:p>
-    <w:bookmarkEnd w:id="57"/>
-    <w:bookmarkEnd w:id="58"/>
-    <w:bookmarkEnd w:id="59"/>
+    <w:bookmarkEnd w:id="50"/>
+    <w:bookmarkEnd w:id="51"/>
+    <w:bookmarkEnd w:id="52"/>
     <w:sectPr/>
   </w:body>
 </w:document>

</xml_diff>

<commit_message>
added a source or two maybe updated a source did some edits wrote about skin effects reorganized words
</commit_message>
<xml_diff>
--- a/paper.docx
+++ b/paper.docx
@@ -80,11 +80,14 @@
         <w:t xml:space="preserve">2022-11-21</w:t>
       </w:r>
     </w:p>
-    <w:bookmarkStart w:id="20" w:name="section"/>
-    <w:p>
-      <w:pPr>
-        <w:pStyle w:val="Heading1"/>
-      </w:pPr>
+    <w:bookmarkStart w:id="20" w:name="introduction"/>
+    <w:p>
+      <w:pPr>
+        <w:pStyle w:val="Heading3"/>
+      </w:pPr>
+      <w:r>
+        <w:t xml:space="preserve">Introduction</w:t>
+      </w:r>
     </w:p>
     <w:p>
       <w:pPr>
@@ -125,7 +128,7 @@
         <w:t xml:space="preserve">(NCSU 2022)</w:t>
       </w:r>
       <w:r>
-        <w:t xml:space="preserve">. Tea is a globally consumed beverage second only to water and the drink is praised for its numerous health benefits. Briefly, tea has anti-carcinogenic, anti-angiogenic, anti-mutagenic, anti-inflammatory, anti-bacterial, hypocholesterolemic, potentially anti-diabetic, and shows protection against Parkinson’s and Alzheimer’s disease</w:t>
+        <w:t xml:space="preserve">. Tea is a globally consumed beverage second only to water and the drink is praised for its numerous health benefits. Briefly, tea has anti-carcinogenic, anti-angiogenic, anti-mutagenic, anti-inflammatory, anti-bacterial, hypocholesterolemic, anti-diabetic, and shows protection against Parkinson’s and Alzheimer’s disease</w:t>
       </w:r>
       <w:r>
         <w:t xml:space="preserve"> </w:t>
@@ -134,7 +137,7 @@
         <w:t xml:space="preserve">(Chacko et al. 2010, Gopal et al. 2016)</w:t>
       </w:r>
       <w:r>
-        <w:t xml:space="preserve">. These and many other health benefits are mainly attributed to green tea polyphenols, less so to flavonols, gallic acid derivatives, vitamins, minerals, enzymes, among others</w:t>
+        <w:t xml:space="preserve">. These and many other health benefits are mainly attributed to green tea polyphenols, less so to flavonols and gallic acid derivatives, vitamins, minerals, enzymes, and others</w:t>
       </w:r>
       <w:r>
         <w:t xml:space="preserve"> </w:t>
@@ -143,7 +146,7 @@
         <w:t xml:space="preserve">(Gopal et al. 2016)</w:t>
       </w:r>
       <w:r>
-        <w:t xml:space="preserve">. Another health drink rising in popularity is Kombucha - which is a fermented beverage resulting from a symbiotic culture of bacteria and yeast (SCOBY) in a sweetened tea solution for about two weeks. The flavor profile shifts from sweet to tart to sour with increased fermentation time, and the total phenolic content (TPC) is at least three times greater versus green or black tea</w:t>
+        <w:t xml:space="preserve">. Another health drink rising in popularity is Kombucha - which is a fermented beverage resulting from a symbiotic culture of bacteria and yeast (SCOBY) in a sweetened tea solution for about two weeks. The flavor profile shifts from sweet to tart to sour with increased fermentation time, temperature and SCOBY microbe composition. The total phenolic content (TPC) of kombucha made from green or black tea is over three times greater than regular green or black tea</w:t>
       </w:r>
       <w:r>
         <w:t xml:space="preserve"> </w:t>
@@ -168,18 +171,89 @@
       </w:r>
     </w:p>
     <w:bookmarkEnd w:id="20"/>
-    <w:bookmarkStart w:id="21" w:name="section-1"/>
-    <w:p>
-      <w:pPr>
-        <w:pStyle w:val="Heading1"/>
-      </w:pPr>
+    <w:bookmarkStart w:id="21" w:name="X66a795a0c29e36288354d1afda3d6b14b16f3f9"/>
+    <w:p>
+      <w:pPr>
+        <w:pStyle w:val="Heading3"/>
+      </w:pPr>
+      <w:r>
+        <w:t xml:space="preserve">Health Benefits of Green Tea and Green Tea Kombucha</w:t>
+      </w:r>
     </w:p>
     <w:p>
       <w:pPr>
         <w:pStyle w:val="FirstParagraph"/>
       </w:pPr>
       <w:r>
-        <w:t xml:space="preserve">The components of green tea (GT) that gives the drink its health benefits comes from polyphenols, flavanols, and gallic acid derivatives</w:t>
+        <w:t xml:space="preserve">Green tea (GT) has antioxidative, anti-carcinogenic, anti-diabetic, anti-hypertensive, anti-inflammatory, anti-mutagenic, anti-proliferative, anti-thrombogenic, among many other properties</w:t>
+      </w:r>
+      <w:r>
+        <w:t xml:space="preserve"> </w:t>
+      </w:r>
+      <w:r>
+        <w:t xml:space="preserve">(Velayutham et al. 2008, Chacko et al. 2010, Gopal et al. 2016)</w:t>
+      </w:r>
+      <w:r>
+        <w:t xml:space="preserve"> </w:t>
+      </w:r>
+      <w:r>
+        <w:t xml:space="preserve">giving the drink its status as a health drink.</w:t>
+      </w:r>
+      <w:r>
+        <w:t xml:space="preserve"> </w:t>
+      </w:r>
+      <w:r>
+        <w:t xml:space="preserve">Heinrich et al. (2011)</w:t>
+      </w:r>
+      <w:r>
+        <w:t xml:space="preserve"> </w:t>
+      </w:r>
+      <w:r>
+        <w:t xml:space="preserve">have shown that a flavanoid-rich diet can help prevent certain cancers and cardiovascular diseases, specifically related to UV-induced damage following sun exposure in women. Polyphenols in GT were shown to protect against many damaging effects of UV radiation, such as sunburn response, immunosuppression, and photo-aging. Flavonoids - epigallocatechingallate (EGCG), epicatechingallate (ECG), and epicatechin (EC) - are easily absorbable and bioavailable upon ingestion with the latter two primarily absorbed in the small intestine and 20-50% recovered in urine. They show that consumption of GT with ~1400 mg of catechins per serving can reduce UV-induced erythema by 16% at 6 weeks and 25% at 12 weeks. Prolonged consumption of GT polyphenols and carotenoids at 6 months decreases overall solar damage and at 12 months reduces UV-induced erythema telangiectasis. This research shows that the body readily absorbs polyphenolic compounds and is able to use and recycle them to some extant before excretion.</w:t>
+      </w:r>
+    </w:p>
+    <w:p>
+      <w:pPr>
+        <w:pStyle w:val="BodyText"/>
+      </w:pPr>
+      <w:r>
+        <w:t xml:space="preserve">Working memory</w:t>
+      </w:r>
+      <w:r>
+        <w:t xml:space="preserve"> </w:t>
+      </w:r>
+      <w:r>
+        <w:t xml:space="preserve">(Schmidt et al. 2014)</w:t>
+      </w:r>
+      <w:r>
+        <w:t xml:space="preserve"> </w:t>
+      </w:r>
+      <w:r>
+        <w:t xml:space="preserve">Body weight</w:t>
+      </w:r>
+      <w:r>
+        <w:t xml:space="preserve"> </w:t>
+      </w:r>
+      <w:r>
+        <w:t xml:space="preserve">(Venables et al. 2008, Wang et al. 2010)</w:t>
+      </w:r>
+    </w:p>
+    <w:bookmarkEnd w:id="21"/>
+    <w:bookmarkStart w:id="22" w:name="X976ee352de3b134b64c92fc36ba3f187838ff87"/>
+    <w:p>
+      <w:pPr>
+        <w:pStyle w:val="Heading3"/>
+      </w:pPr>
+      <w:r>
+        <w:t xml:space="preserve">Polyphenols of Green Tea and Green Tea Kombucha</w:t>
+      </w:r>
+    </w:p>
+    <w:p>
+      <w:pPr>
+        <w:pStyle w:val="FirstParagraph"/>
+      </w:pPr>
+      <w:r>
+        <w:t xml:space="preserve">The components of GT that gives the drink its health benefits comes from polyphenols, flavanols, and gallic acid derivatives</w:t>
       </w:r>
       <w:r>
         <w:t xml:space="preserve"> </w:t>
@@ -188,7 +262,7 @@
         <w:t xml:space="preserve">(Gopal et al. 2016)</w:t>
       </w:r>
       <w:r>
-        <w:t xml:space="preserve">. Important compounds among the polyphenols includes carbohydrates, alkaloids, minerals, vitamins, enzymes, free amino acids, and catechins. The health benefits are most particularly associated with the catechins which comprise 25% - 35% of green tea dry weight. The two most effective antioxidant compounds are epicatechin gallate (ECG) and epigallocatechingallate (EGCG). EGCG is also the most active and abundant - one cup of GT could have 100-200 mg EGCG.</w:t>
+        <w:t xml:space="preserve">. Important compounds among the polyphenols includes alkaloids, carbohydrates, catechins, enzymes, free amino acids, minerals and vitamins. The health benefits are most particularly associated with the catechins which comprise 25% - 35% of green tea dry weight. The two most effective antioxidant compounds are EGCG and ECG. EGCG is also the most active and abundant - one cup of GT could have 100-200 mg EGCG.</w:t>
       </w:r>
       <w:r>
         <w:t xml:space="preserve"> </w:t>
@@ -212,71 +286,23 @@
         <w:t xml:space="preserve"> </w:t>
       </w:r>
       <w:r>
-        <w:t xml:space="preserve">through fermentation with a symbiotic culture of bacteria and yeast (SCOBY). Fermentation is the metabolic breakdown of carbohydrates that produces chemical changes in the organic substances via the action of enzymes associated with the SCOBY</w:t>
-      </w:r>
-      <w:r>
-        <w:t xml:space="preserve"> </w:t>
-      </w:r>
-      <w:r>
-        <w:t xml:space="preserve">(Redzepi and Zilber n.d.)</w:t>
+        <w:t xml:space="preserve">through fermentation with a SCOBY. Fermentation is the metabolic breakdown of carbohydrates that produces chemical changes in the organic substances via the action of enzymes associated with the SCOBY</w:t>
+      </w:r>
+      <w:r>
+        <w:t xml:space="preserve"> </w:t>
+      </w:r>
+      <w:r>
+        <w:t xml:space="preserve">(Redzepi and Zilber 2018)</w:t>
       </w:r>
       <w:r>
         <w:t xml:space="preserve">.</w:t>
-      </w:r>
-    </w:p>
-    <w:bookmarkEnd w:id="21"/>
-    <w:bookmarkStart w:id="22" w:name="green-tea-health-benefits"/>
-    <w:p>
-      <w:pPr>
-        <w:pStyle w:val="Heading1"/>
-      </w:pPr>
-      <w:r>
-        <w:t xml:space="preserve">Green Tea Health Benefits</w:t>
-      </w:r>
-    </w:p>
-    <w:p>
-      <w:pPr>
-        <w:pStyle w:val="FirstParagraph"/>
-      </w:pPr>
-      <w:r>
-        <w:t xml:space="preserve">Skin effects in women</w:t>
-      </w:r>
-      <w:r>
-        <w:t xml:space="preserve"> </w:t>
-      </w:r>
-      <w:r>
-        <w:t xml:space="preserve">(Heinrich et al. 2011)</w:t>
-      </w:r>
-      <w:r>
-        <w:t xml:space="preserve"> </w:t>
-      </w:r>
-      <w:r>
-        <w:t xml:space="preserve">Working memory</w:t>
-      </w:r>
-      <w:r>
-        <w:t xml:space="preserve"> </w:t>
-      </w:r>
-      <w:r>
-        <w:t xml:space="preserve">(Schmidt et al. 2014)</w:t>
-      </w:r>
-      <w:r>
-        <w:t xml:space="preserve"> </w:t>
-      </w:r>
-      <w:r>
-        <w:t xml:space="preserve">Body weight</w:t>
-      </w:r>
-      <w:r>
-        <w:t xml:space="preserve"> </w:t>
-      </w:r>
-      <w:r>
-        <w:t xml:space="preserve">(Venables et al. 2008, Wang et al. 2010)</w:t>
       </w:r>
     </w:p>
     <w:bookmarkEnd w:id="22"/>
     <w:bookmarkStart w:id="23" w:name="X152dd895860d083e2af5e11002098dbf43ff5c8"/>
     <w:p>
       <w:pPr>
-        <w:pStyle w:val="Heading1"/>
+        <w:pStyle w:val="Heading3"/>
       </w:pPr>
       <w:r>
         <w:t xml:space="preserve">GTK antioxident activity increased 3.25x</w:t>
@@ -317,7 +343,7 @@
         <w:t xml:space="preserve"> </w:t>
       </w:r>
       <w:r>
-        <w:t xml:space="preserve">Catechin degredation</w:t>
+        <w:t xml:space="preserve">Catechin degradation</w:t>
       </w:r>
       <w:r>
         <w:t xml:space="preserve"> </w:t>
@@ -342,7 +368,7 @@
     <w:bookmarkStart w:id="24" w:name="future-kombuchas-as-a-health-drink"/>
     <w:p>
       <w:pPr>
-        <w:pStyle w:val="Heading1"/>
+        <w:pStyle w:val="Heading3"/>
       </w:pPr>
       <w:r>
         <w:t xml:space="preserve">Future kombuchas as a health drink</w:t>
@@ -372,6 +398,23 @@
       </w:r>
       <w:r>
         <w:t xml:space="preserve">&amp; Sec. 1</w:t>
+      </w:r>
+    </w:p>
+    <w:p>
+      <w:pPr>
+        <w:pStyle w:val="BodyText"/>
+      </w:pPr>
+      <w:r>
+        <w:t xml:space="preserve">As noted by</w:t>
+      </w:r>
+      <w:r>
+        <w:t xml:space="preserve"> </w:t>
+      </w:r>
+      <w:r>
+        <w:t xml:space="preserve">Heinrich et al. (2011)</w:t>
+      </w:r>
+      <w:r>
+        <w:t xml:space="preserve">, GT catechins have a range of effects similar to that of cocoa polyphenols, an addition of cocoa to kombucha during the secondary fermentation could cause a synergistic effect with GT polyphenols.</w:t>
       </w:r>
     </w:p>
     <w:p>
@@ -582,31 +625,17 @@
       </w:r>
     </w:p>
     <w:bookmarkEnd w:id="40"/>
-    <w:bookmarkStart w:id="42" w:name="ref-Noma"/>
+    <w:bookmarkStart w:id="41" w:name="ref-Noma"/>
     <w:p>
       <w:pPr>
         <w:pStyle w:val="Bibliography"/>
       </w:pPr>
       <w:r>
-        <w:t xml:space="preserve">Redzepi, R., and D. Zilber. (n.d.).</w:t>
-      </w:r>
-      <w:r>
-        <w:t xml:space="preserve"> </w:t>
-      </w:r>
-      <w:hyperlink r:id="rId41">
-        <w:r>
-          <w:rPr>
-            <w:rStyle w:val="Hyperlink"/>
-          </w:rPr>
-          <w:t xml:space="preserve">The noma guide to fermentation: Including koji, kombuchas, shoyus, misos, vinegars, garums, lacto-ferments, and black fruits and vegetables|hardcover</w:t>
-        </w:r>
-      </w:hyperlink>
-      <w:r>
-        <w:t xml:space="preserve">. Artisan, New York.</w:t>
-      </w:r>
-    </w:p>
-    <w:bookmarkEnd w:id="42"/>
-    <w:bookmarkStart w:id="44" w:name="ref-Schm.2014"/>
+        <w:t xml:space="preserve">Redzepi, R., and D. Zilber. 2018. The noma guide to fermentation: Including koji, kombuchas, shoyus, misos, vinegars, garums, lacto-ferments, and black fruits and vegetables. Artisan Books.</w:t>
+      </w:r>
+    </w:p>
+    <w:bookmarkEnd w:id="41"/>
+    <w:bookmarkStart w:id="43" w:name="ref-Schm.2014"/>
     <w:p>
       <w:pPr>
         <w:pStyle w:val="Bibliography"/>
@@ -617,7 +646,7 @@
       <w:r>
         <w:t xml:space="preserve"> </w:t>
       </w:r>
-      <w:hyperlink r:id="rId43">
+      <w:hyperlink r:id="rId42">
         <w:r>
           <w:rPr>
             <w:rStyle w:val="Hyperlink"/>
@@ -627,6 +656,16 @@
       </w:hyperlink>
       <w:r>
         <w:t xml:space="preserve">. Psychopharmacology 231:3879–3888.</w:t>
+      </w:r>
+    </w:p>
+    <w:bookmarkEnd w:id="43"/>
+    <w:bookmarkStart w:id="44" w:name="ref-Vela.2008"/>
+    <w:p>
+      <w:pPr>
+        <w:pStyle w:val="Bibliography"/>
+      </w:pPr>
+      <w:r>
+        <w:t xml:space="preserve">Velayutham, P., A. Babu, and D. Liu. 2008. Green tea catechins and cardiovascular health: An update. Current medicinal chemistry 15:1840–1850.</w:t>
       </w:r>
     </w:p>
     <w:bookmarkEnd w:id="44"/>

</xml_diff>

<commit_message>
Worte about GT effects on... working memory obesity
editted a bit
uhhh...
</commit_message>
<xml_diff>
--- a/paper.docx
+++ b/paper.docx
@@ -77,7 +77,7 @@
         <w:pStyle w:val="Date"/>
       </w:pPr>
       <w:r>
-        <w:t xml:space="preserve">2022-11-21</w:t>
+        <w:t xml:space="preserve">2022-11-22</w:t>
       </w:r>
     </w:p>
     <w:bookmarkStart w:id="20" w:name="introduction"/>
@@ -217,17 +217,50 @@
         <w:pStyle w:val="BodyText"/>
       </w:pPr>
       <w:r>
-        <w:t xml:space="preserve">Working memory</w:t>
-      </w:r>
-      <w:r>
-        <w:t xml:space="preserve"> </w:t>
-      </w:r>
-      <w:r>
-        <w:t xml:space="preserve">(Schmidt et al. 2014)</w:t>
-      </w:r>
-      <w:r>
-        <w:t xml:space="preserve"> </w:t>
-      </w:r>
+        <w:t xml:space="preserve">Green tea extract (GTE), a concentrated form of GT mainly consisting of antioxidants, shows effects on working memory modulation by increasing neural connectivity</w:t>
+      </w:r>
+      <w:r>
+        <w:t xml:space="preserve"> </w:t>
+      </w:r>
+      <w:r>
+        <w:t xml:space="preserve">(</w:t>
+      </w:r>
+      <w:r>
+        <w:rPr>
+          <w:bCs/>
+          <w:b/>
+        </w:rPr>
+        <w:t xml:space="preserve">schm.2014?</w:t>
+      </w:r>
+      <w:r>
+        <w:t xml:space="preserve">)</w:t>
+      </w:r>
+      <w:r>
+        <w:t xml:space="preserve">. EGCG increases connectivity from the right superior parietal lobule to the middle frontal gyrus and connectivity is positively correlated with task performance. Protection of cognitive function</w:t>
+      </w:r>
+      <w:r>
+        <w:t xml:space="preserve"> </w:t>
+      </w:r>
+      <w:r>
+        <w:t xml:space="preserve">by EGCG is accomplished through antioxidation, iron-chelation, and modulation of cell signalling and cell survival pathways. These actions were shown to reduce oxidative stress induced by neurotoxicity, promote neural plasticity in mice, decrease beta-amyloid levels and plaques in Alzheimer’s mice, and facilitate Calcium-dependent glutamate release in rats. Mice and rats are biologically analogous to humans and the effects shown can be translated to humans. These effects shown in GTE by</w:t>
+      </w:r>
+      <w:r>
+        <w:t xml:space="preserve"> </w:t>
+      </w:r>
+      <w:r>
+        <w:t xml:space="preserve">Schmidt et al. (2014)</w:t>
+      </w:r>
+      <w:r>
+        <w:t xml:space="preserve"> </w:t>
+      </w:r>
+      <w:r>
+        <w:t xml:space="preserve">indicate possible effects on neurodegenerative diseases such as Alzheimer’s and Parkinson’s in humans.</w:t>
+      </w:r>
+    </w:p>
+    <w:p>
+      <w:pPr>
+        <w:pStyle w:val="BodyText"/>
+      </w:pPr>
       <w:r>
         <w:t xml:space="preserve">Body weight</w:t>
       </w:r>
@@ -274,7 +307,7 @@
         <w:t xml:space="preserve"> </w:t>
       </w:r>
       <w:r>
-        <w:t xml:space="preserve">found that EGCG can help prevent dental cavities, inhibition of multiple drug resistant Staphylococcus aureus, and potential inhibition of HIV infection. The antioxidant potential of GT can be increased 3.25x</w:t>
+        <w:t xml:space="preserve">found that EGCG can help prevent dental cavities, inhibition of multiple drug resistant Staphylococcus aureus, and inhibition of HIV infection. The antioxidant potential of GT can be increased 3.25x</w:t>
       </w:r>
       <w:r>
         <w:t xml:space="preserve"> </w:t>

</xml_diff>

<commit_message>
wrote some more stuff reorganized a bit retitled sections future research = conclusion
</commit_message>
<xml_diff>
--- a/paper.docx
+++ b/paper.docx
@@ -146,7 +146,7 @@
         <w:t xml:space="preserve">(Gopal et al. 2016)</w:t>
       </w:r>
       <w:r>
-        <w:t xml:space="preserve">. Another health drink rising in popularity is Kombucha - which is a fermented beverage resulting from a symbiotic culture of bacteria and yeast (SCOBY) in a sweetened tea solution for about two weeks. The flavor profile shifts from sweet to tart to sour with increased fermentation time, temperature and SCOBY microbe composition. The total phenolic content (TPC) of kombucha made from green or black tea is over three times greater than regular green or black tea</w:t>
+        <w:t xml:space="preserve">. Another health drink rising in popularity is Kombucha - which is a fermented beverage resulting from a symbiotic culture of bacteria and yeast (SCOBY) in a sweetened tea solution for about two weeks. The flavor profile shifts from sweet to tart to sour with increased fermentation time, temperature and SCOBY microbe composition. The total phenolic content of kombucha made from green or black tea is over three times greater than regular green or black tea</w:t>
       </w:r>
       <w:r>
         <w:t xml:space="preserve"> </w:t>
@@ -171,13 +171,13 @@
       </w:r>
     </w:p>
     <w:bookmarkEnd w:id="20"/>
-    <w:bookmarkStart w:id="21" w:name="X66a795a0c29e36288354d1afda3d6b14b16f3f9"/>
+    <w:bookmarkStart w:id="21" w:name="X976ee352de3b134b64c92fc36ba3f187838ff87"/>
     <w:p>
       <w:pPr>
         <w:pStyle w:val="Heading3"/>
       </w:pPr>
       <w:r>
-        <w:t xml:space="preserve">Health Benefits of Green Tea and Green Tea Kombucha</w:t>
+        <w:t xml:space="preserve">Polyphenols of Green Tea and Green Tea Kombucha</w:t>
       </w:r>
     </w:p>
     <w:p>
@@ -185,6 +185,92 @@
         <w:pStyle w:val="FirstParagraph"/>
       </w:pPr>
       <w:r>
+        <w:t xml:space="preserve">The components of free tea that gives the drink its health benefits comes from polyphenols, flavanols, and gallic acid derivatives</w:t>
+      </w:r>
+      <w:r>
+        <w:t xml:space="preserve"> </w:t>
+      </w:r>
+      <w:r>
+        <w:t xml:space="preserve">(Gopal et al. 2016)</w:t>
+      </w:r>
+      <w:r>
+        <w:t xml:space="preserve">. Important compounds among the polyphenols includes alkaloids, carbohydrates, catechins, enzymes, free amino acids, minerals and vitamins. The health benefits are most particularly associated with the catechins which comprise 25% - 35% of green tea dry weight. The two most effective antioxidant compounds are EGCG and ECG. EGCG is also the most active and abundant - one cup of green tea could have 100-200 mg EGCG.</w:t>
+      </w:r>
+      <w:r>
+        <w:t xml:space="preserve"> </w:t>
+      </w:r>
+      <w:r>
+        <w:t xml:space="preserve">Gopal et al. (2016)</w:t>
+      </w:r>
+      <w:r>
+        <w:t xml:space="preserve"> </w:t>
+      </w:r>
+      <w:r>
+        <w:t xml:space="preserve">found that EGCG can help prevent dental cavities, inhibition of multiple drug resistant Staphylococcus aureus, and inhibition of HIV infection. The antioxidant potential of green tea can be increased 3.25x</w:t>
+      </w:r>
+      <w:r>
+        <w:t xml:space="preserve"> </w:t>
+      </w:r>
+      <w:r>
+        <w:t xml:space="preserve">(Zhou et al. 2022)</w:t>
+      </w:r>
+      <w:r>
+        <w:t xml:space="preserve"> </w:t>
+      </w:r>
+      <w:r>
+        <w:t xml:space="preserve">through fermentation with a SCOBY - symbiotic culture of bacteria and yeast. Fermentation is the metabolic breakdown of carbohydrates producing chemical changes in the organic substances via the action of enzymes associated with the SCOBY</w:t>
+      </w:r>
+      <w:r>
+        <w:t xml:space="preserve"> </w:t>
+      </w:r>
+      <w:r>
+        <w:t xml:space="preserve">(Redzepi and Zilber 2018)</w:t>
+      </w:r>
+      <w:r>
+        <w:t xml:space="preserve">.</w:t>
+      </w:r>
+    </w:p>
+    <w:p>
+      <w:pPr>
+        <w:pStyle w:val="BodyText"/>
+      </w:pPr>
+      <w:r>
+        <w:t xml:space="preserve">GTK antioxidant activity increased 3.25x</w:t>
+      </w:r>
+      <w:r>
+        <w:t xml:space="preserve"> </w:t>
+      </w:r>
+      <w:r>
+        <w:t xml:space="preserve">(Zhou et al. 2022)</w:t>
+      </w:r>
+      <w:r>
+        <w:t xml:space="preserve"> </w:t>
+      </w:r>
+      <w:r>
+        <w:t xml:space="preserve">Chemical profile</w:t>
+      </w:r>
+      <w:r>
+        <w:t xml:space="preserve"> </w:t>
+      </w:r>
+      <w:r>
+        <w:t xml:space="preserve">(Jakubczyk et al. 2020)</w:t>
+      </w:r>
+    </w:p>
+    <w:bookmarkEnd w:id="21"/>
+    <w:bookmarkStart w:id="22" w:name="health-benefits-of-green-tea"/>
+    <w:p>
+      <w:pPr>
+        <w:pStyle w:val="Heading3"/>
+      </w:pPr>
+      <w:r>
+        <w:t xml:space="preserve">Health Benefits of Green Tea</w:t>
+      </w:r>
+    </w:p>
+    <w:p>
+      <w:pPr>
+        <w:pStyle w:val="FirstParagraph"/>
+      </w:pPr>
+      <w:r>
         <w:t xml:space="preserve">Green tea (GT) has antioxidative, anti-carcinogenic, anti-diabetic, anti-hypertensive, anti-inflammatory, anti-mutagenic, anti-proliferative, anti-thrombogenic, among many other properties</w:t>
       </w:r>
       <w:r>
@@ -223,26 +309,10 @@
         <w:t xml:space="preserve"> </w:t>
       </w:r>
       <w:r>
-        <w:t xml:space="preserve">(</w:t>
-      </w:r>
-      <w:r>
-        <w:rPr>
-          <w:bCs/>
-          <w:b/>
-        </w:rPr>
-        <w:t xml:space="preserve">schm.2014?</w:t>
-      </w:r>
-      <w:r>
-        <w:t xml:space="preserve">)</w:t>
-      </w:r>
-      <w:r>
-        <w:t xml:space="preserve">. EGCG increases connectivity from the right superior parietal lobule to the middle frontal gyrus and connectivity is positively correlated with task performance. Protection of cognitive function</w:t>
-      </w:r>
-      <w:r>
-        <w:t xml:space="preserve"> </w:t>
-      </w:r>
-      <w:r>
-        <w:t xml:space="preserve">by EGCG is accomplished through antioxidation, iron-chelation, and modulation of cell signalling and cell survival pathways. These actions were shown to reduce oxidative stress induced by neurotoxicity, promote neural plasticity in mice, decrease beta-amyloid levels and plaques in Alzheimer’s mice, and facilitate Calcium-dependent glutamate release in rats. Mice and rats are biologically analogous to humans and the effects shown can be translated to humans. These effects shown in GTE by</w:t>
+        <w:t xml:space="preserve">(Schmidt et al. 2014)</w:t>
+      </w:r>
+      <w:r>
+        <w:t xml:space="preserve">. EGCG increases connectivity from the right superior parietal lobule to the middle frontal gyrus and connectivity is positively correlated with task performance. Protection of cognitive function by EGCG is accomplished through antioxidation, iron-chelation, and modulation of cell signalling and cell survival pathways. These actions were shown to reduce oxidative stress induced by neurotoxicity, promote neural plasticity in mice, decrease beta-amyloid levels and plaques in Alzheimer’s mice, and facilitate Calcium-dependent glutamate release in rats. Mice and rats are biologically analogous to humans and the effects shown can be translated to humans. These effects shown in GTE by</w:t>
       </w:r>
       <w:r>
         <w:t xml:space="preserve"> </w:t>
@@ -262,23 +332,71 @@
         <w:pStyle w:val="BodyText"/>
       </w:pPr>
       <w:r>
-        <w:t xml:space="preserve">Body weight</w:t>
-      </w:r>
-      <w:r>
-        <w:t xml:space="preserve"> </w:t>
-      </w:r>
-      <w:r>
-        <w:t xml:space="preserve">(Venables et al. 2008, Wang et al. 2010)</w:t>
-      </w:r>
-    </w:p>
-    <w:bookmarkEnd w:id="21"/>
-    <w:bookmarkStart w:id="22" w:name="X976ee352de3b134b64c92fc36ba3f187838ff87"/>
+        <w:t xml:space="preserve">Obesity is a global problem and a catechin-rich diet has been shown to decrease intra-abdominal fat (IAF) in an overweight population</w:t>
+      </w:r>
+      <w:r>
+        <w:t xml:space="preserve"> </w:t>
+      </w:r>
+      <w:r>
+        <w:t xml:space="preserve">(Wang et al. 2010)</w:t>
+      </w:r>
+      <w:r>
+        <w:t xml:space="preserve">. They show that regular consumption of catechin-rich GT for greater than 90 days led to significant responses in body weight, waist circumference, and the most consistent effect in IAF. Catechin-rich diets have been shown to increase lipolysis during moderate-intensity exercise and decrease IAF [</w:t>
+      </w:r>
+      <w:r>
+        <w:t xml:space="preserve">Venables et al. (2008)</w:t>
+      </w:r>
+      <w:r>
+        <w:t xml:space="preserve">; Wang.2010]. GTE was shown to inhibit catechol 0-methyltransferase(5,6) and increase fat oxidation by 17% through lipolysis.</w:t>
+      </w:r>
+      <w:r>
+        <w:t xml:space="preserve"> </w:t>
+      </w:r>
+      <w:r>
+        <w:t xml:space="preserve">Venables et al. (2008)</w:t>
+      </w:r>
+      <w:r>
+        <w:t xml:space="preserve"> </w:t>
+      </w:r>
+      <w:r>
+        <w:t xml:space="preserve">show that GTE effects are not limited to fat oxidation. In men, GTE consumption can increase insulin sensitivity by 13% and improve glycemic control, thus reducing the risk of type II diabetes.</w:t>
+      </w:r>
+    </w:p>
+    <w:p>
+      <w:pPr>
+        <w:pStyle w:val="BodyText"/>
+      </w:pPr>
+      <w:r>
+        <w:t xml:space="preserve">Several studies have found a positive correlation between GT consumption and cardiovascular health. In a review by</w:t>
+      </w:r>
+      <w:r>
+        <w:t xml:space="preserve"> </w:t>
+      </w:r>
+      <w:r>
+        <w:t xml:space="preserve">Velayutham et al. (2008)</w:t>
+      </w:r>
+      <w:r>
+        <w:t xml:space="preserve">, they found evidence that GT catechins improve blood lipid profiles, regulate vascular tone, prevent vascular inflammation, inhibit vascular smooth muscle proliferation, and inhibit thrombogenesis. In this review they found that plasma catechin levels were 0.2-2%, indicating that bioavailability of catechins is lower than amount absorbed. Despite this limitation in GT, the authors confirm the health benefits in literature with emphasis on cardiovascular health. They show that catechins positively affect plasma lipid profile and vascular function and inhibitory effects on oxidation, vascular inflammation, atherogenesis, and thrombogenesis. GT catechins antioxidant activity scavenges free radicals, chelates transition-metal ions, inhibit pro-oxidant enzymes in favor of antioxidant enzymes.</w:t>
+      </w:r>
+    </w:p>
+    <w:bookmarkEnd w:id="22"/>
+    <w:bookmarkStart w:id="23" w:name="health-benefits-of-green-tea-kombucha"/>
     <w:p>
       <w:pPr>
         <w:pStyle w:val="Heading3"/>
       </w:pPr>
       <w:r>
-        <w:t xml:space="preserve">Polyphenols of Green Tea and Green Tea Kombucha</w:t>
+        <w:t xml:space="preserve">Health benefits of Green Tea Kombucha</w:t>
+      </w:r>
+    </w:p>
+    <w:bookmarkEnd w:id="23"/>
+    <w:bookmarkStart w:id="24" w:name="kombucha-limitations"/>
+    <w:p>
+      <w:pPr>
+        <w:pStyle w:val="Heading3"/>
+      </w:pPr>
+      <w:r>
+        <w:t xml:space="preserve">Kombucha limitations</w:t>
       </w:r>
     </w:p>
     <w:p>
@@ -286,65 +404,35 @@
         <w:pStyle w:val="FirstParagraph"/>
       </w:pPr>
       <w:r>
-        <w:t xml:space="preserve">The components of GT that gives the drink its health benefits comes from polyphenols, flavanols, and gallic acid derivatives</w:t>
-      </w:r>
-      <w:r>
-        <w:t xml:space="preserve"> </w:t>
-      </w:r>
-      <w:r>
-        <w:t xml:space="preserve">(Gopal et al. 2016)</w:t>
-      </w:r>
-      <w:r>
-        <w:t xml:space="preserve">. Important compounds among the polyphenols includes alkaloids, carbohydrates, catechins, enzymes, free amino acids, minerals and vitamins. The health benefits are most particularly associated with the catechins which comprise 25% - 35% of green tea dry weight. The two most effective antioxidant compounds are EGCG and ECG. EGCG is also the most active and abundant - one cup of GT could have 100-200 mg EGCG.</w:t>
-      </w:r>
-      <w:r>
-        <w:t xml:space="preserve"> </w:t>
-      </w:r>
-      <w:r>
-        <w:t xml:space="preserve">Gopal et al. (2016)</w:t>
-      </w:r>
-      <w:r>
-        <w:t xml:space="preserve"> </w:t>
-      </w:r>
-      <w:r>
-        <w:t xml:space="preserve">found that EGCG can help prevent dental cavities, inhibition of multiple drug resistant Staphylococcus aureus, and inhibition of HIV infection. The antioxidant potential of GT can be increased 3.25x</w:t>
-      </w:r>
-      <w:r>
-        <w:t xml:space="preserve"> </w:t>
-      </w:r>
-      <w:r>
-        <w:t xml:space="preserve">(Zhou et al. 2022)</w:t>
-      </w:r>
-      <w:r>
-        <w:t xml:space="preserve"> </w:t>
-      </w:r>
-      <w:r>
-        <w:t xml:space="preserve">through fermentation with a SCOBY. Fermentation is the metabolic breakdown of carbohydrates that produces chemical changes in the organic substances via the action of enzymes associated with the SCOBY</w:t>
-      </w:r>
-      <w:r>
-        <w:t xml:space="preserve"> </w:t>
-      </w:r>
-      <w:r>
-        <w:t xml:space="preserve">(Redzepi and Zilber 2018)</w:t>
-      </w:r>
-      <w:r>
-        <w:t xml:space="preserve">.</w:t>
-      </w:r>
-    </w:p>
-    <w:bookmarkEnd w:id="22"/>
-    <w:bookmarkStart w:id="23" w:name="X152dd895860d083e2af5e11002098dbf43ff5c8"/>
+        <w:t xml:space="preserve">Fermentation time</w:t>
+      </w:r>
+      <w:r>
+        <w:t xml:space="preserve"> </w:t>
+      </w:r>
+      <w:r>
+        <w:t xml:space="preserve">(Hsieh et al. 2021)</w:t>
+      </w:r>
+      <w:r>
+        <w:t xml:space="preserve"> </w:t>
+      </w:r>
+      <w:r>
+        <w:t xml:space="preserve">Catechin degradation</w:t>
+      </w:r>
+      <w:r>
+        <w:t xml:space="preserve"> </w:t>
+      </w:r>
+      <w:r>
+        <w:t xml:space="preserve">(Jayabalan et al. 2007)</w:t>
+      </w:r>
+    </w:p>
+    <w:bookmarkEnd w:id="24"/>
+    <w:bookmarkStart w:id="25" w:name="future-research"/>
     <w:p>
       <w:pPr>
         <w:pStyle w:val="Heading3"/>
       </w:pPr>
       <w:r>
-        <w:t xml:space="preserve">GTK antioxident activity increased 3.25x</w:t>
-      </w:r>
-      <w:r>
-        <w:t xml:space="preserve"> </w:t>
-      </w:r>
-      <w:r>
-        <w:t xml:space="preserve">(Zhou et al. 2022)</w:t>
+        <w:t xml:space="preserve">Future research</w:t>
       </w:r>
     </w:p>
     <w:p>
@@ -352,86 +440,8 @@
         <w:pStyle w:val="FirstParagraph"/>
       </w:pPr>
       <w:r>
-        <w:t xml:space="preserve">Chemical profile</w:t>
-      </w:r>
-      <w:r>
-        <w:t xml:space="preserve"> </w:t>
-      </w:r>
-      <w:r>
-        <w:t xml:space="preserve">(Jakubczyk et al. 2020)</w:t>
-      </w:r>
-      <w:r>
-        <w:t xml:space="preserve"> </w:t>
-      </w:r>
-      <w:r>
-        <w:t xml:space="preserve">Fermentation time</w:t>
-      </w:r>
-      <w:r>
-        <w:t xml:space="preserve"> </w:t>
-      </w:r>
-      <w:r>
-        <w:t xml:space="preserve">(Hsieh et al. 2021)</w:t>
-      </w:r>
-      <w:r>
-        <w:t xml:space="preserve"> </w:t>
-      </w:r>
-      <w:r>
-        <w:t xml:space="preserve">Catechin degradation</w:t>
-      </w:r>
-      <w:r>
-        <w:t xml:space="preserve"> </w:t>
-      </w:r>
-      <w:r>
-        <w:t xml:space="preserve">(Jayabalan et al. 2007)</w:t>
-      </w:r>
-      <w:r>
-        <w:t xml:space="preserve"> </w:t>
-      </w:r>
-      <w:r>
-        <w:t xml:space="preserve">Health benefits</w:t>
-      </w:r>
-      <w:r>
-        <w:t xml:space="preserve"> </w:t>
-      </w:r>
-      <w:r>
-        <w:t xml:space="preserve">(Cardoso et al. 2020)</w:t>
-      </w:r>
-    </w:p>
-    <w:bookmarkEnd w:id="23"/>
-    <w:bookmarkStart w:id="24" w:name="future-kombuchas-as-a-health-drink"/>
-    <w:p>
-      <w:pPr>
-        <w:pStyle w:val="Heading3"/>
-      </w:pPr>
-      <w:r>
-        <w:t xml:space="preserve">Future kombuchas as a health drink</w:t>
-      </w:r>
-    </w:p>
-    <w:p>
-      <w:pPr>
-        <w:pStyle w:val="FirstParagraph"/>
-      </w:pPr>
-      <w:r>
         <w:t xml:space="preserve">GT v GTK v PGT v PGTK</w:t>
       </w:r>
-      <w:r>
-        <w:t xml:space="preserve"> </w:t>
-      </w:r>
-      <w:r>
-        <w:t xml:space="preserve">Health benefits</w:t>
-      </w:r>
-      <w:r>
-        <w:t xml:space="preserve"> </w:t>
-      </w:r>
-      <w:r>
-        <w:t xml:space="preserve">(Cardoso et al. 2020)</w:t>
-      </w:r>
-      <w:r>
-        <w:t xml:space="preserve"> </w:t>
-      </w:r>
-      <w:r>
-        <w:t xml:space="preserve">&amp; Sec. 1</w:t>
-      </w:r>
     </w:p>
     <w:p>
       <w:pPr>
@@ -455,8 +465,8 @@
         <w:br w:type="page"/>
       </w:r>
     </w:p>
-    <w:bookmarkEnd w:id="24"/>
-    <w:bookmarkStart w:id="52" w:name="references"/>
+    <w:bookmarkEnd w:id="25"/>
+    <w:bookmarkStart w:id="51" w:name="references"/>
     <w:p>
       <w:pPr>
         <w:pStyle w:val="Heading1"/>
@@ -465,43 +475,19 @@
         <w:t xml:space="preserve">References</w:t>
       </w:r>
     </w:p>
-    <w:bookmarkStart w:id="51" w:name="refs"/>
-    <w:bookmarkStart w:id="26" w:name="ref-Card.2020"/>
+    <w:bookmarkStart w:id="50" w:name="refs"/>
+    <w:bookmarkStart w:id="27" w:name="ref-Chac.2010"/>
     <w:p>
       <w:pPr>
         <w:pStyle w:val="Bibliography"/>
       </w:pPr>
       <w:r>
-        <w:t xml:space="preserve">Cardoso, R. R., R. O. Neto, C. T. Dos Santos D’Almeida, T. P. do Nascimento, C. G. Pressete, L. Azevedo, H. S. D. Martino, L. C. Cameron, M. S. L. Ferreira, and F. A. R. de Barros. 2020.</w:t>
-      </w:r>
-      <w:r>
-        <w:t xml:space="preserve"> </w:t>
-      </w:r>
-      <w:hyperlink r:id="rId25">
-        <w:r>
-          <w:rPr>
-            <w:rStyle w:val="Hyperlink"/>
-          </w:rPr>
-          <w:t xml:space="preserve">Kombuchas from green and black teas have different phenolic profile, which impacts their antioxidant capacities, antibacterial and antiproliferative activities</w:t>
-        </w:r>
-      </w:hyperlink>
-      <w:r>
-        <w:t xml:space="preserve">. Food Research International (Ottawa, Ont.) 128:108782.</w:t>
-      </w:r>
-    </w:p>
-    <w:bookmarkEnd w:id="26"/>
-    <w:bookmarkStart w:id="28" w:name="ref-Chac.2010"/>
-    <w:p>
-      <w:pPr>
-        <w:pStyle w:val="Bibliography"/>
-      </w:pPr>
-      <w:r>
         <w:t xml:space="preserve">Chacko, S. M., P. T. Thambi, R. Kuttan, and I. Nishigaki. 2010.</w:t>
       </w:r>
       <w:r>
         <w:t xml:space="preserve"> </w:t>
       </w:r>
-      <w:hyperlink r:id="rId27">
+      <w:hyperlink r:id="rId26">
         <w:r>
           <w:rPr>
             <w:rStyle w:val="Hyperlink"/>
@@ -513,8 +499,8 @@
         <w:t xml:space="preserve">. Chinese Medicine 5:13.</w:t>
       </w:r>
     </w:p>
-    <w:bookmarkEnd w:id="28"/>
-    <w:bookmarkStart w:id="30" w:name="ref-Gopa.2016"/>
+    <w:bookmarkEnd w:id="27"/>
+    <w:bookmarkStart w:id="29" w:name="ref-Gopa.2016"/>
     <w:p>
       <w:pPr>
         <w:pStyle w:val="Bibliography"/>
@@ -525,7 +511,7 @@
       <w:r>
         <w:t xml:space="preserve"> </w:t>
       </w:r>
-      <w:hyperlink r:id="rId29">
+      <w:hyperlink r:id="rId28">
         <w:r>
           <w:rPr>
             <w:rStyle w:val="Hyperlink"/>
@@ -537,8 +523,8 @@
         <w:t xml:space="preserve">. Scientific Reports 6:19710.</w:t>
       </w:r>
     </w:p>
-    <w:bookmarkEnd w:id="30"/>
-    <w:bookmarkStart w:id="32" w:name="ref-Hein.2011"/>
+    <w:bookmarkEnd w:id="29"/>
+    <w:bookmarkStart w:id="31" w:name="ref-Hein.2011"/>
     <w:p>
       <w:pPr>
         <w:pStyle w:val="Bibliography"/>
@@ -549,7 +535,7 @@
       <w:r>
         <w:t xml:space="preserve"> </w:t>
       </w:r>
-      <w:hyperlink r:id="rId31">
+      <w:hyperlink r:id="rId30">
         <w:r>
           <w:rPr>
             <w:rStyle w:val="Hyperlink"/>
@@ -561,8 +547,8 @@
         <w:t xml:space="preserve">. The Journal of Nutrition 141:1202–1208.</w:t>
       </w:r>
     </w:p>
-    <w:bookmarkEnd w:id="32"/>
-    <w:bookmarkStart w:id="34" w:name="ref-Hsie.2021"/>
+    <w:bookmarkEnd w:id="31"/>
+    <w:bookmarkStart w:id="33" w:name="ref-Hsie.2021"/>
     <w:p>
       <w:pPr>
         <w:pStyle w:val="Bibliography"/>
@@ -573,7 +559,7 @@
       <w:r>
         <w:t xml:space="preserve"> </w:t>
       </w:r>
-      <w:hyperlink r:id="rId33">
+      <w:hyperlink r:id="rId32">
         <w:r>
           <w:rPr>
             <w:rStyle w:val="Hyperlink"/>
@@ -585,8 +571,8 @@
         <w:t xml:space="preserve">. Journal of Food Quality 2021:1–9.</w:t>
       </w:r>
     </w:p>
-    <w:bookmarkEnd w:id="34"/>
-    <w:bookmarkStart w:id="36" w:name="ref-Jaku.2020"/>
+    <w:bookmarkEnd w:id="33"/>
+    <w:bookmarkStart w:id="35" w:name="ref-Jaku.2020"/>
     <w:p>
       <w:pPr>
         <w:pStyle w:val="Bibliography"/>
@@ -597,7 +583,7 @@
       <w:r>
         <w:t xml:space="preserve"> </w:t>
       </w:r>
-      <w:hyperlink r:id="rId35">
+      <w:hyperlink r:id="rId34">
         <w:r>
           <w:rPr>
             <w:rStyle w:val="Hyperlink"/>
@@ -609,8 +595,8 @@
         <w:t xml:space="preserve">. Antioxidants 9:447.</w:t>
       </w:r>
     </w:p>
-    <w:bookmarkEnd w:id="36"/>
-    <w:bookmarkStart w:id="38" w:name="ref-Jaya.2007"/>
+    <w:bookmarkEnd w:id="35"/>
+    <w:bookmarkStart w:id="37" w:name="ref-Jaya.2007"/>
     <w:p>
       <w:pPr>
         <w:pStyle w:val="Bibliography"/>
@@ -621,7 +607,7 @@
       <w:r>
         <w:t xml:space="preserve"> </w:t>
       </w:r>
-      <w:hyperlink r:id="rId37">
+      <w:hyperlink r:id="rId36">
         <w:r>
           <w:rPr>
             <w:rStyle w:val="Hyperlink"/>
@@ -633,8 +619,8 @@
         <w:t xml:space="preserve">. Food Chemistry 102:392–398.</w:t>
       </w:r>
     </w:p>
-    <w:bookmarkEnd w:id="38"/>
-    <w:bookmarkStart w:id="40" w:name="ref-NCSU"/>
+    <w:bookmarkEnd w:id="37"/>
+    <w:bookmarkStart w:id="39" w:name="ref-NCSU"/>
     <w:p>
       <w:pPr>
         <w:pStyle w:val="Bibliography"/>
@@ -645,7 +631,7 @@
       <w:r>
         <w:t xml:space="preserve"> </w:t>
       </w:r>
-      <w:hyperlink r:id="rId39">
+      <w:hyperlink r:id="rId38">
         <w:r>
           <w:rPr>
             <w:rStyle w:val="Hyperlink"/>
@@ -657,29 +643,29 @@
         <w:t xml:space="preserve">. Database.</w:t>
       </w:r>
     </w:p>
+    <w:bookmarkEnd w:id="39"/>
+    <w:bookmarkStart w:id="40" w:name="ref-Noma"/>
+    <w:p>
+      <w:pPr>
+        <w:pStyle w:val="Bibliography"/>
+      </w:pPr>
+      <w:r>
+        <w:t xml:space="preserve">Redzepi, R., and D. Zilber. 2018. The noma guide to fermentation: Including koji, kombuchas, shoyus, misos, vinegars, garums, lacto-ferments, and black fruits and vegetables. Artisan Books.</w:t>
+      </w:r>
+    </w:p>
     <w:bookmarkEnd w:id="40"/>
-    <w:bookmarkStart w:id="41" w:name="ref-Noma"/>
+    <w:bookmarkStart w:id="42" w:name="ref-Schm.2014"/>
     <w:p>
       <w:pPr>
         <w:pStyle w:val="Bibliography"/>
       </w:pPr>
       <w:r>
-        <w:t xml:space="preserve">Redzepi, R., and D. Zilber. 2018. The noma guide to fermentation: Including koji, kombuchas, shoyus, misos, vinegars, garums, lacto-ferments, and black fruits and vegetables. Artisan Books.</w:t>
-      </w:r>
-    </w:p>
-    <w:bookmarkEnd w:id="41"/>
-    <w:bookmarkStart w:id="43" w:name="ref-Schm.2014"/>
-    <w:p>
-      <w:pPr>
-        <w:pStyle w:val="Bibliography"/>
-      </w:pPr>
-      <w:r>
         <w:t xml:space="preserve">Schmidt, A., F. Hammann, B. Wölnerhanssen, A. C. Meyer-Gerspach, J. Drewe, C. Beglinger, and S. Borgwardt. 2014.</w:t>
       </w:r>
       <w:r>
         <w:t xml:space="preserve"> </w:t>
       </w:r>
-      <w:hyperlink r:id="rId42">
+      <w:hyperlink r:id="rId41">
         <w:r>
           <w:rPr>
             <w:rStyle w:val="Hyperlink"/>
@@ -691,29 +677,29 @@
         <w:t xml:space="preserve">. Psychopharmacology 231:3879–3888.</w:t>
       </w:r>
     </w:p>
+    <w:bookmarkEnd w:id="42"/>
+    <w:bookmarkStart w:id="43" w:name="ref-Vela.2008"/>
+    <w:p>
+      <w:pPr>
+        <w:pStyle w:val="Bibliography"/>
+      </w:pPr>
+      <w:r>
+        <w:t xml:space="preserve">Velayutham, P., A. Babu, and D. Liu. 2008. Green tea catechins and cardiovascular health: An update. Current medicinal chemistry 15:1840–1850.</w:t>
+      </w:r>
+    </w:p>
     <w:bookmarkEnd w:id="43"/>
-    <w:bookmarkStart w:id="44" w:name="ref-Vela.2008"/>
+    <w:bookmarkStart w:id="45" w:name="ref-Vena.2008"/>
     <w:p>
       <w:pPr>
         <w:pStyle w:val="Bibliography"/>
       </w:pPr>
       <w:r>
-        <w:t xml:space="preserve">Velayutham, P., A. Babu, and D. Liu. 2008. Green tea catechins and cardiovascular health: An update. Current medicinal chemistry 15:1840–1850.</w:t>
-      </w:r>
-    </w:p>
-    <w:bookmarkEnd w:id="44"/>
-    <w:bookmarkStart w:id="46" w:name="ref-Vena.2008"/>
-    <w:p>
-      <w:pPr>
-        <w:pStyle w:val="Bibliography"/>
-      </w:pPr>
-      <w:r>
         <w:t xml:space="preserve">Venables, M. C., C. J. Hulston, H. R. Cox, and A. E. Jeukendrup. 2008.</w:t>
       </w:r>
       <w:r>
         <w:t xml:space="preserve"> </w:t>
       </w:r>
-      <w:hyperlink r:id="rId45">
+      <w:hyperlink r:id="rId44">
         <w:r>
           <w:rPr>
             <w:rStyle w:val="Hyperlink"/>
@@ -725,8 +711,8 @@
         <w:t xml:space="preserve">. The American Journal of Clinical Nutrition 87:778–784.</w:t>
       </w:r>
     </w:p>
-    <w:bookmarkEnd w:id="46"/>
-    <w:bookmarkStart w:id="48" w:name="ref-Wang.2010"/>
+    <w:bookmarkEnd w:id="45"/>
+    <w:bookmarkStart w:id="47" w:name="ref-Wang.2010"/>
     <w:p>
       <w:pPr>
         <w:pStyle w:val="Bibliography"/>
@@ -737,7 +723,7 @@
       <w:r>
         <w:t xml:space="preserve"> </w:t>
       </w:r>
-      <w:hyperlink r:id="rId47">
+      <w:hyperlink r:id="rId46">
         <w:r>
           <w:rPr>
             <w:rStyle w:val="Hyperlink"/>
@@ -749,8 +735,8 @@
         <w:t xml:space="preserve">. Obesity 18:773–779.</w:t>
       </w:r>
     </w:p>
-    <w:bookmarkEnd w:id="48"/>
-    <w:bookmarkStart w:id="50" w:name="ref-Zhou.2022"/>
+    <w:bookmarkEnd w:id="47"/>
+    <w:bookmarkStart w:id="49" w:name="ref-Zhou.2022"/>
     <w:p>
       <w:pPr>
         <w:pStyle w:val="Bibliography"/>
@@ -761,7 +747,7 @@
       <w:r>
         <w:t xml:space="preserve"> </w:t>
       </w:r>
-      <w:hyperlink r:id="rId49">
+      <w:hyperlink r:id="rId48">
         <w:r>
           <w:rPr>
             <w:rStyle w:val="Hyperlink"/>
@@ -773,9 +759,9 @@
         <w:t xml:space="preserve">. Antioxidants 11:155.</w:t>
       </w:r>
     </w:p>
+    <w:bookmarkEnd w:id="49"/>
     <w:bookmarkEnd w:id="50"/>
     <w:bookmarkEnd w:id="51"/>
-    <w:bookmarkEnd w:id="52"/>
     <w:sectPr/>
   </w:body>
 </w:document>

</xml_diff>

<commit_message>
wrote so much more I'm like almost done writing physically and mentally I'm dying ...kill me anyhoo... also added some sources not all of them will be used oops whatevs xxoo
</commit_message>
<xml_diff>
--- a/paper.docx
+++ b/paper.docx
@@ -185,7 +185,7 @@
         <w:pStyle w:val="FirstParagraph"/>
       </w:pPr>
       <w:r>
-        <w:t xml:space="preserve">The components of free tea that gives the drink its health benefits comes from polyphenols, flavanols, and gallic acid derivatives</w:t>
+        <w:t xml:space="preserve">The components of green tea (GT) that gives the drink its health benefits comes from polyphenols, flavanols, and gallic acid derivatives</w:t>
       </w:r>
       <w:r>
         <w:t xml:space="preserve"> </w:t>
@@ -194,7 +194,7 @@
         <w:t xml:space="preserve">(Gopal et al. 2016)</w:t>
       </w:r>
       <w:r>
-        <w:t xml:space="preserve">. Important compounds among the polyphenols includes alkaloids, carbohydrates, catechins, enzymes, free amino acids, minerals and vitamins. The health benefits are most particularly associated with the catechins which comprise 25% - 35% of green tea dry weight. The two most effective antioxidant compounds are EGCG and ECG. EGCG is also the most active and abundant - one cup of green tea could have 100-200 mg EGCG.</w:t>
+        <w:t xml:space="preserve">. Important compounds among the polyphenols includes alkaloids, carbohydrates, catechins, enzymes, free amino acids, minerals and vitamins. The health benefits are most particularly associated with the catechins which comprise 25% - 35% of GT dry weight. The two most effective antioxidant compounds are EGCG and ECG. EGCG is also the most active and abundant - one cup of GT could have 100-200 mg EGCG.</w:t>
       </w:r>
       <w:r>
         <w:t xml:space="preserve"> </w:t>
@@ -206,7 +206,24 @@
         <w:t xml:space="preserve"> </w:t>
       </w:r>
       <w:r>
-        <w:t xml:space="preserve">found that EGCG can help prevent dental cavities, inhibition of multiple drug resistant Staphylococcus aureus, and inhibition of HIV infection. The antioxidant potential of green tea can be increased 3.25x</w:t>
+        <w:t xml:space="preserve">found that EGCG can help prevent dental cavities, inhibition of multiple drug resistant Staphylococcus aureus, and inhibition of HIV infection.</w:t>
+      </w:r>
+    </w:p>
+    <w:p>
+      <w:pPr>
+        <w:pStyle w:val="BodyText"/>
+      </w:pPr>
+      <w:r>
+        <w:t xml:space="preserve">Fermentation is the metabolic breakdown of carbohydrates producing chemical changes in the organic substances via the action of enzymes associated with the SCOBY</w:t>
+      </w:r>
+      <w:r>
+        <w:t xml:space="preserve"> </w:t>
+      </w:r>
+      <w:r>
+        <w:t xml:space="preserve">(Redzepi and Zilber 2018)</w:t>
+      </w:r>
+      <w:r>
+        <w:t xml:space="preserve">. Fermentation with a SCOBY - symbiotic culture of bacteria and yeast - can increase the total polyphenolic concentration over five-fold when compared to GT without SCOBY fermentation</w:t>
       </w:r>
       <w:r>
         <w:t xml:space="preserve"> </w:t>
@@ -215,10 +232,269 @@
         <w:t xml:space="preserve">(Zhou et al. 2022)</w:t>
       </w:r>
       <w:r>
-        <w:t xml:space="preserve"> </w:t>
-      </w:r>
-      <w:r>
-        <w:t xml:space="preserve">through fermentation with a SCOBY - symbiotic culture of bacteria and yeast. Fermentation is the metabolic breakdown of carbohydrates producing chemical changes in the organic substances via the action of enzymes associated with the SCOBY</w:t>
+        <w:t xml:space="preserve">. Likewise, antioxidant ability increased over three-fold in green tea kombucha (GTK) with tea residue vs GTK or GT. The health benefits associated with GT are related to catechin consumption and absorption, but is limited by absorption. Fermentation increases the concentration of phenolic compounds and increases the antioxidant potential.</w:t>
+      </w:r>
+      <w:r>
+        <w:t xml:space="preserve"> </w:t>
+      </w:r>
+      <w:r>
+        <w:t xml:space="preserve">Cardoso et al. (2020)</w:t>
+      </w:r>
+      <w:r>
+        <w:t xml:space="preserve"> </w:t>
+      </w:r>
+      <w:r>
+        <w:t xml:space="preserve">identified 127 phenolic compounds associated with GTK with 70% of compounds in the flavonoid class (i.e. catechins), and the last 30% split between phenolic acids and other polyphenols. Among these compounds are also vitamins B, E, and K, fluoride, potassium, and manganese ions, amino acids, and a variety of organic acids - acetic, citric, gluconic, glucuronic, lactic, malic, malonic, and succinic</w:t>
+      </w:r>
+      <w:r>
+        <w:t xml:space="preserve"> </w:t>
+      </w:r>
+      <w:r>
+        <w:t xml:space="preserve">(Jakubczyk et al. 2020)</w:t>
+      </w:r>
+      <w:r>
+        <w:t xml:space="preserve">. Tea type has a significant effect on antioxidant potential, pH, acidity, alcohol content, and sugar content, with greater effects in GTK vs black, white, or red tea derived kombuchas. It is likely that tea quality also has an effect on these properties, potentially increasing antioxidant activity and concentration even further.</w:t>
+      </w:r>
+    </w:p>
+    <w:bookmarkEnd w:id="21"/>
+    <w:bookmarkStart w:id="22" w:name="X66a795a0c29e36288354d1afda3d6b14b16f3f9"/>
+    <w:p>
+      <w:pPr>
+        <w:pStyle w:val="Heading3"/>
+      </w:pPr>
+      <w:r>
+        <w:t xml:space="preserve">Health Benefits of Green Tea and Green Tea Kombucha</w:t>
+      </w:r>
+    </w:p>
+    <w:p>
+      <w:pPr>
+        <w:pStyle w:val="FirstParagraph"/>
+      </w:pPr>
+      <w:r>
+        <w:t xml:space="preserve">Green tea (GT) has antioxidative, anti-carcinogenic, anti-diabetic, anti-hypertensive, anti-inflammatory, anti-mutagenic, anti-proliferative, anti-thrombogenic, among many other properties</w:t>
+      </w:r>
+      <w:r>
+        <w:t xml:space="preserve"> </w:t>
+      </w:r>
+      <w:r>
+        <w:t xml:space="preserve">(Velayutham et al. 2008, Chacko et al. 2010, Gopal et al. 2016)</w:t>
+      </w:r>
+      <w:r>
+        <w:t xml:space="preserve"> </w:t>
+      </w:r>
+      <w:r>
+        <w:t xml:space="preserve">giving the drink its status as a health drink.</w:t>
+      </w:r>
+      <w:r>
+        <w:t xml:space="preserve"> </w:t>
+      </w:r>
+      <w:r>
+        <w:t xml:space="preserve">Heinrich et al. (2011)</w:t>
+      </w:r>
+      <w:r>
+        <w:t xml:space="preserve"> </w:t>
+      </w:r>
+      <w:r>
+        <w:t xml:space="preserve">have shown that a flavanoid-rich diet can help prevent certain cancers and cardiovascular diseases, specifically related to UV-induced damage following sun exposure in women. Polyphenols in GT were shown to protect against many damaging effects of UV radiation, such as sunburn response, immunosuppression, and photo-aging. Flavonoids - epigallocatechingallate (EGCG), epicatechingallate (ECG), and epicatechin (EC) - are easily absorbable and bioavailable upon ingestion with the latter two primarily absorbed in the small intestine and 20-50% recovered in urine. They show that consumption of GT with ~1400 mg of catechins per serving can reduce UV-induced erythema by 16% at 6 weeks and 25% at 12 weeks. Prolonged consumption of GT polyphenols and carotenoids at 6 months decreases overall solar damage and at 12 months reduces UV-induced erythema telangiectasis. This research shows that the body readily absorbs polyphenolic compounds and is able to use and recycle them to some extant before excretion.</w:t>
+      </w:r>
+    </w:p>
+    <w:p>
+      <w:pPr>
+        <w:pStyle w:val="BodyText"/>
+      </w:pPr>
+      <w:r>
+        <w:t xml:space="preserve">Green tea extract (GTE), a concentrated form of GT mainly consisting of antioxidants, shows effects on working memory modulation by increasing neural connectivity</w:t>
+      </w:r>
+      <w:r>
+        <w:t xml:space="preserve"> </w:t>
+      </w:r>
+      <w:r>
+        <w:t xml:space="preserve">(Schmidt et al. 2014)</w:t>
+      </w:r>
+      <w:r>
+        <w:t xml:space="preserve">. EGCG increases connectivity from the right superior parietal lobule to the middle frontal gyrus and connectivity is positively correlated with task performance. Protection of cognitive function by EGCG is accomplished through antioxidation, iron-chelation, and modulation of cell signalling and cell survival pathways. These actions were shown to reduce oxidative stress induced by neurotoxicity, promote neural plasticity in mice, decrease beta-amyloid levels and plaques in Alzheimer’s mice, and facilitate Calcium-dependent glutamate release in rats. Mice and rats are biologically analogous to humans and the effects shown can be translated to humans. These effects shown in GTE by</w:t>
+      </w:r>
+      <w:r>
+        <w:t xml:space="preserve"> </w:t>
+      </w:r>
+      <w:r>
+        <w:t xml:space="preserve">Schmidt et al. (2014)</w:t>
+      </w:r>
+      <w:r>
+        <w:t xml:space="preserve"> </w:t>
+      </w:r>
+      <w:r>
+        <w:t xml:space="preserve">indicate possible effects on neurodegenerative diseases such as Alzheimer’s and Parkinson’s in humans.</w:t>
+      </w:r>
+    </w:p>
+    <w:p>
+      <w:pPr>
+        <w:pStyle w:val="BodyText"/>
+      </w:pPr>
+      <w:r>
+        <w:t xml:space="preserve">Obesity is a global problem and a catechin-rich diet has been shown to decrease intra-abdominal fat (IAF) in an overweight population</w:t>
+      </w:r>
+      <w:r>
+        <w:t xml:space="preserve"> </w:t>
+      </w:r>
+      <w:r>
+        <w:t xml:space="preserve">(Wang et al. 2010)</w:t>
+      </w:r>
+      <w:r>
+        <w:t xml:space="preserve">. They show that regular consumption of catechin-rich GT for greater than 90 days led to significant responses in body weight, waist circumference, and the most consistent effect in IAF. Catechin-rich diets have been shown to increase lipolysis during moderate-intensity exercise and decrease IAF</w:t>
+      </w:r>
+      <w:r>
+        <w:t xml:space="preserve"> </w:t>
+      </w:r>
+      <w:r>
+        <w:t xml:space="preserve">(Venables et al. 2008, Wang et al. 2010)</w:t>
+      </w:r>
+      <w:r>
+        <w:t xml:space="preserve">. GTE was shown to inhibit catechol 0-methyltransferase(5,6) and increase fat oxidation by 17% through lipolysis.</w:t>
+      </w:r>
+      <w:r>
+        <w:t xml:space="preserve"> </w:t>
+      </w:r>
+      <w:r>
+        <w:t xml:space="preserve">Venables et al. (2008)</w:t>
+      </w:r>
+      <w:r>
+        <w:t xml:space="preserve"> </w:t>
+      </w:r>
+      <w:r>
+        <w:t xml:space="preserve">show that GTE effects are not limited to fat oxidation. In men, GTE consumption can increase insulin sensitivity by 13% and improve glycemic control, thus reducing the risk of type II diabetes.</w:t>
+      </w:r>
+    </w:p>
+    <w:p>
+      <w:pPr>
+        <w:pStyle w:val="BodyText"/>
+      </w:pPr>
+      <w:r>
+        <w:t xml:space="preserve">Several studies have found a positive correlation between GT consumption and cardiovascular health. In a review by</w:t>
+      </w:r>
+      <w:r>
+        <w:t xml:space="preserve"> </w:t>
+      </w:r>
+      <w:r>
+        <w:t xml:space="preserve">Velayutham et al. (2008)</w:t>
+      </w:r>
+      <w:r>
+        <w:t xml:space="preserve">, they found evidence that GT catechins improve blood lipid profiles, regulate vascular tone, prevent vascular inflammation, inhibit vascular smooth muscle proliferation, and inhibit thrombogenesis. In this review they found that plasma catechin levels were 0.2-2%, indicating that bioavailability of catechins is lower than amount absorbed. Despite this limitation in GT, the authors confirm the health benefits in literature with emphasis on cardiovascular health. They show that catechins positively affect plasma lipid profile and vascular function and inhibitory effects on oxidation, vascular inflammation, atherogenesis, and thrombogenesis. GT catechins antioxidant activity scavenges free radicals, chelates transition-metal ions, inhibit pro-oxidant enzymes in favor of antioxidant enzymes.</w:t>
+      </w:r>
+    </w:p>
+    <w:p>
+      <w:pPr>
+        <w:pStyle w:val="BodyText"/>
+      </w:pPr>
+      <w:r>
+        <w:t xml:space="preserve">Fermentation of tea with a SCOBY into kombucha provides the drink the health benefits associated with GT and increases antioxidant activity and concentration. This potentially provides as of yet unstudied health benefits. Kombucha is a popular beverage for its role as a functional food that provides vitamins, minerals, organic acids, polyphenols, and enzymes. A commonly touted health benefit of kombucha comes from the microflora of the SCOBY that provide the drink its probiotic effect. Among the</w:t>
+      </w:r>
+      <w:r>
+        <w:t xml:space="preserve"> </w:t>
+      </w:r>
+      <w:r>
+        <w:rPr>
+          <w:iCs/>
+          <w:i/>
+        </w:rPr>
+        <w:t xml:space="preserve">in vitro</w:t>
+      </w:r>
+      <w:r>
+        <w:t xml:space="preserve"> </w:t>
+      </w:r>
+      <w:r>
+        <w:t xml:space="preserve">and</w:t>
+      </w:r>
+      <w:r>
+        <w:t xml:space="preserve"> </w:t>
+      </w:r>
+      <w:r>
+        <w:rPr>
+          <w:iCs/>
+          <w:i/>
+        </w:rPr>
+        <w:t xml:space="preserve">in vivo</w:t>
+      </w:r>
+      <w:r>
+        <w:t xml:space="preserve"> </w:t>
+      </w:r>
+      <w:r>
+        <w:t xml:space="preserve">studies reviewed by</w:t>
+      </w:r>
+      <w:r>
+        <w:t xml:space="preserve"> </w:t>
+      </w:r>
+      <w:r>
+        <w:t xml:space="preserve">Kapp and Sumner (2019)</w:t>
+      </w:r>
+      <w:r>
+        <w:t xml:space="preserve">, they do confirm kombuchas potential to have antimicrobial effects, liver and gastrointestinal responses, stimulate the immune system, detoxify the liver, antioxidant activity, anti-tumor activity, and could aid the body against diabetes, cardiovascular disease, and neurodegenerative diseases. Further research about the health benefits of kombucha are needed, especially in human subjects.</w:t>
+      </w:r>
+    </w:p>
+    <w:bookmarkEnd w:id="22"/>
+    <w:bookmarkStart w:id="23" w:name="kombucha-limitations"/>
+    <w:p>
+      <w:pPr>
+        <w:pStyle w:val="Heading3"/>
+      </w:pPr>
+      <w:r>
+        <w:t xml:space="preserve">Kombucha limitations</w:t>
+      </w:r>
+    </w:p>
+    <w:p>
+      <w:pPr>
+        <w:pStyle w:val="FirstParagraph"/>
+      </w:pPr>
+      <w:r>
+        <w:t xml:space="preserve">While fermentation is an effective method to provide flavors and vital nutrients</w:t>
+      </w:r>
+      <w:r>
+        <w:t xml:space="preserve"> </w:t>
+      </w:r>
+      <w:r>
+        <w:t xml:space="preserve">(Hsieh et al. 2021)</w:t>
+      </w:r>
+      <w:r>
+        <w:t xml:space="preserve">, kombucha is limited by tea type, fermentation time and temperature, and SCOBY microfloral composition. Mentioned previously and evident in many of the studies discussed here, tea type has an effect on the phenolic profile and antioxidant potential of kombucha. Depending on which quantifying method is used - FRAP assay, DPPH assay, total phenolic content (TPC), or total flavonoid content (TFC) - kombucha tend to follow a trend of greatest values in green tea or pu’er tea, followed by red, white, and black teas</w:t>
+      </w:r>
+      <w:r>
+        <w:t xml:space="preserve"> </w:t>
+      </w:r>
+      <w:r>
+        <w:t xml:space="preserve">(Jakubczyk et al. 2020, Hsieh et al. 2021)</w:t>
+      </w:r>
+      <w:r>
+        <w:t xml:space="preserve">. Fermentation time also has a significant effect on TPC and TFC, fermentation time increases these values were increased</w:t>
+      </w:r>
+      <w:r>
+        <w:t xml:space="preserve"> </w:t>
+      </w:r>
+      <w:r>
+        <w:t xml:space="preserve">(Hsieh et al. 2021)</w:t>
+      </w:r>
+      <w:r>
+        <w:t xml:space="preserve">. This effect generally lasts around ten days before the increase plateaus and some catechin degradation occurs</w:t>
+      </w:r>
+      <w:r>
+        <w:t xml:space="preserve"> </w:t>
+      </w:r>
+      <w:r>
+        <w:t xml:space="preserve">(Jayabalan et al. 2007)</w:t>
+      </w:r>
+      <w:r>
+        <w:t xml:space="preserve">, however it is generally less in GTK versus kombucha derived from red, black, or white.</w:t>
+      </w:r>
+      <w:r>
+        <w:t xml:space="preserve"> </w:t>
+      </w:r>
+      <w:r>
+        <w:t xml:space="preserve">Hsieh et al. (2021)</w:t>
+      </w:r>
+      <w:r>
+        <w:t xml:space="preserve"> </w:t>
+      </w:r>
+      <w:r>
+        <w:t xml:space="preserve">noticed a decrease in antioxidant potential following the 8th day of fermentation in all tested kombucha. These changes associated with fermentation time are dependent on temperature during fermentation. Lower temperatures decrease mircofloral activity slowing the fermentation process, while higher temperatures increase microfloral activity, hasten the fermentation process, and invite the opportunity of infection from harmful bacteria</w:t>
       </w:r>
       <w:r>
         <w:t xml:space="preserve"> </w:t>
@@ -235,35 +511,23 @@
         <w:pStyle w:val="BodyText"/>
       </w:pPr>
       <w:r>
-        <w:t xml:space="preserve">GTK antioxidant activity increased 3.25x</w:t>
-      </w:r>
-      <w:r>
-        <w:t xml:space="preserve"> </w:t>
-      </w:r>
-      <w:r>
-        <w:t xml:space="preserve">(Zhou et al. 2022)</w:t>
-      </w:r>
-      <w:r>
-        <w:t xml:space="preserve"> </w:t>
-      </w:r>
-      <w:r>
-        <w:t xml:space="preserve">Chemical profile</w:t>
-      </w:r>
-      <w:r>
-        <w:t xml:space="preserve"> </w:t>
-      </w:r>
-      <w:r>
-        <w:t xml:space="preserve">(Jakubczyk et al. 2020)</w:t>
-      </w:r>
-    </w:p>
-    <w:bookmarkEnd w:id="21"/>
-    <w:bookmarkStart w:id="22" w:name="health-benefits-of-green-tea"/>
+        <w:t xml:space="preserve">Yeasts</w:t>
+      </w:r>
+      <w:r>
+        <w:t xml:space="preserve"> </w:t>
+      </w:r>
+      <w:r>
+        <w:t xml:space="preserve">(Kurtzman et al. 2001, Teoh et al. 2004)</w:t>
+      </w:r>
+    </w:p>
+    <w:bookmarkEnd w:id="23"/>
+    <w:bookmarkStart w:id="24" w:name="future-research"/>
     <w:p>
       <w:pPr>
         <w:pStyle w:val="Heading3"/>
       </w:pPr>
       <w:r>
-        <w:t xml:space="preserve">Health Benefits of Green Tea</w:t>
+        <w:t xml:space="preserve">Future research</w:t>
       </w:r>
     </w:p>
     <w:p>
@@ -271,19 +535,15 @@
         <w:pStyle w:val="FirstParagraph"/>
       </w:pPr>
       <w:r>
-        <w:t xml:space="preserve">Green tea (GT) has antioxidative, anti-carcinogenic, anti-diabetic, anti-hypertensive, anti-inflammatory, anti-mutagenic, anti-proliferative, anti-thrombogenic, among many other properties</w:t>
-      </w:r>
-      <w:r>
-        <w:t xml:space="preserve"> </w:t>
-      </w:r>
-      <w:r>
-        <w:t xml:space="preserve">(Velayutham et al. 2008, Chacko et al. 2010, Gopal et al. 2016)</w:t>
-      </w:r>
-      <w:r>
-        <w:t xml:space="preserve"> </w:t>
-      </w:r>
-      <w:r>
-        <w:t xml:space="preserve">giving the drink its status as a health drink.</w:t>
+        <w:t xml:space="preserve">GT v GTK v PGT v PGTK</w:t>
+      </w:r>
+    </w:p>
+    <w:p>
+      <w:pPr>
+        <w:pStyle w:val="BodyText"/>
+      </w:pPr>
+      <w:r>
+        <w:t xml:space="preserve">As noted by</w:t>
       </w:r>
       <w:r>
         <w:t xml:space="preserve"> </w:t>
@@ -292,181 +552,16 @@
         <w:t xml:space="preserve">Heinrich et al. (2011)</w:t>
       </w:r>
       <w:r>
-        <w:t xml:space="preserve"> </w:t>
-      </w:r>
-      <w:r>
-        <w:t xml:space="preserve">have shown that a flavanoid-rich diet can help prevent certain cancers and cardiovascular diseases, specifically related to UV-induced damage following sun exposure in women. Polyphenols in GT were shown to protect against many damaging effects of UV radiation, such as sunburn response, immunosuppression, and photo-aging. Flavonoids - epigallocatechingallate (EGCG), epicatechingallate (ECG), and epicatechin (EC) - are easily absorbable and bioavailable upon ingestion with the latter two primarily absorbed in the small intestine and 20-50% recovered in urine. They show that consumption of GT with ~1400 mg of catechins per serving can reduce UV-induced erythema by 16% at 6 weeks and 25% at 12 weeks. Prolonged consumption of GT polyphenols and carotenoids at 6 months decreases overall solar damage and at 12 months reduces UV-induced erythema telangiectasis. This research shows that the body readily absorbs polyphenolic compounds and is able to use and recycle them to some extant before excretion.</w:t>
-      </w:r>
-    </w:p>
-    <w:p>
-      <w:pPr>
-        <w:pStyle w:val="BodyText"/>
-      </w:pPr>
-      <w:r>
-        <w:t xml:space="preserve">Green tea extract (GTE), a concentrated form of GT mainly consisting of antioxidants, shows effects on working memory modulation by increasing neural connectivity</w:t>
-      </w:r>
-      <w:r>
-        <w:t xml:space="preserve"> </w:t>
-      </w:r>
-      <w:r>
-        <w:t xml:space="preserve">(Schmidt et al. 2014)</w:t>
-      </w:r>
-      <w:r>
-        <w:t xml:space="preserve">. EGCG increases connectivity from the right superior parietal lobule to the middle frontal gyrus and connectivity is positively correlated with task performance. Protection of cognitive function by EGCG is accomplished through antioxidation, iron-chelation, and modulation of cell signalling and cell survival pathways. These actions were shown to reduce oxidative stress induced by neurotoxicity, promote neural plasticity in mice, decrease beta-amyloid levels and plaques in Alzheimer’s mice, and facilitate Calcium-dependent glutamate release in rats. Mice and rats are biologically analogous to humans and the effects shown can be translated to humans. These effects shown in GTE by</w:t>
-      </w:r>
-      <w:r>
-        <w:t xml:space="preserve"> </w:t>
-      </w:r>
-      <w:r>
-        <w:t xml:space="preserve">Schmidt et al. (2014)</w:t>
-      </w:r>
-      <w:r>
-        <w:t xml:space="preserve"> </w:t>
-      </w:r>
-      <w:r>
-        <w:t xml:space="preserve">indicate possible effects on neurodegenerative diseases such as Alzheimer’s and Parkinson’s in humans.</w:t>
-      </w:r>
-    </w:p>
-    <w:p>
-      <w:pPr>
-        <w:pStyle w:val="BodyText"/>
-      </w:pPr>
-      <w:r>
-        <w:t xml:space="preserve">Obesity is a global problem and a catechin-rich diet has been shown to decrease intra-abdominal fat (IAF) in an overweight population</w:t>
-      </w:r>
-      <w:r>
-        <w:t xml:space="preserve"> </w:t>
-      </w:r>
-      <w:r>
-        <w:t xml:space="preserve">(Wang et al. 2010)</w:t>
-      </w:r>
-      <w:r>
-        <w:t xml:space="preserve">. They show that regular consumption of catechin-rich GT for greater than 90 days led to significant responses in body weight, waist circumference, and the most consistent effect in IAF. Catechin-rich diets have been shown to increase lipolysis during moderate-intensity exercise and decrease IAF [</w:t>
-      </w:r>
-      <w:r>
-        <w:t xml:space="preserve">Venables et al. (2008)</w:t>
-      </w:r>
-      <w:r>
-        <w:t xml:space="preserve">; Wang.2010]. GTE was shown to inhibit catechol 0-methyltransferase(5,6) and increase fat oxidation by 17% through lipolysis.</w:t>
-      </w:r>
-      <w:r>
-        <w:t xml:space="preserve"> </w:t>
-      </w:r>
-      <w:r>
-        <w:t xml:space="preserve">Venables et al. (2008)</w:t>
-      </w:r>
-      <w:r>
-        <w:t xml:space="preserve"> </w:t>
-      </w:r>
-      <w:r>
-        <w:t xml:space="preserve">show that GTE effects are not limited to fat oxidation. In men, GTE consumption can increase insulin sensitivity by 13% and improve glycemic control, thus reducing the risk of type II diabetes.</w:t>
-      </w:r>
-    </w:p>
-    <w:p>
-      <w:pPr>
-        <w:pStyle w:val="BodyText"/>
-      </w:pPr>
-      <w:r>
-        <w:t xml:space="preserve">Several studies have found a positive correlation between GT consumption and cardiovascular health. In a review by</w:t>
-      </w:r>
-      <w:r>
-        <w:t xml:space="preserve"> </w:t>
-      </w:r>
-      <w:r>
-        <w:t xml:space="preserve">Velayutham et al. (2008)</w:t>
-      </w:r>
-      <w:r>
-        <w:t xml:space="preserve">, they found evidence that GT catechins improve blood lipid profiles, regulate vascular tone, prevent vascular inflammation, inhibit vascular smooth muscle proliferation, and inhibit thrombogenesis. In this review they found that plasma catechin levels were 0.2-2%, indicating that bioavailability of catechins is lower than amount absorbed. Despite this limitation in GT, the authors confirm the health benefits in literature with emphasis on cardiovascular health. They show that catechins positively affect plasma lipid profile and vascular function and inhibitory effects on oxidation, vascular inflammation, atherogenesis, and thrombogenesis. GT catechins antioxidant activity scavenges free radicals, chelates transition-metal ions, inhibit pro-oxidant enzymes in favor of antioxidant enzymes.</w:t>
-      </w:r>
-    </w:p>
-    <w:bookmarkEnd w:id="22"/>
-    <w:bookmarkStart w:id="23" w:name="health-benefits-of-green-tea-kombucha"/>
-    <w:p>
-      <w:pPr>
-        <w:pStyle w:val="Heading3"/>
-      </w:pPr>
-      <w:r>
-        <w:t xml:space="preserve">Health benefits of Green Tea Kombucha</w:t>
-      </w:r>
-    </w:p>
-    <w:bookmarkEnd w:id="23"/>
-    <w:bookmarkStart w:id="24" w:name="kombucha-limitations"/>
-    <w:p>
-      <w:pPr>
-        <w:pStyle w:val="Heading3"/>
-      </w:pPr>
-      <w:r>
-        <w:t xml:space="preserve">Kombucha limitations</w:t>
-      </w:r>
-    </w:p>
-    <w:p>
-      <w:pPr>
-        <w:pStyle w:val="FirstParagraph"/>
-      </w:pPr>
-      <w:r>
-        <w:t xml:space="preserve">Fermentation time</w:t>
-      </w:r>
-      <w:r>
-        <w:t xml:space="preserve"> </w:t>
-      </w:r>
-      <w:r>
-        <w:t xml:space="preserve">(Hsieh et al. 2021)</w:t>
-      </w:r>
-      <w:r>
-        <w:t xml:space="preserve"> </w:t>
-      </w:r>
-      <w:r>
-        <w:t xml:space="preserve">Catechin degradation</w:t>
-      </w:r>
-      <w:r>
-        <w:t xml:space="preserve"> </w:t>
-      </w:r>
-      <w:r>
-        <w:t xml:space="preserve">(Jayabalan et al. 2007)</w:t>
+        <w:t xml:space="preserve">, GT catechins have a range of effects similar to that of cocoa polyphenols, an addition of cocoa to kombucha during the secondary fermentation could cause a synergistic effect with GT polyphenols.</w:t>
+      </w:r>
+    </w:p>
+    <w:p>
+      <w:r>
+        <w:br w:type="page"/>
       </w:r>
     </w:p>
     <w:bookmarkEnd w:id="24"/>
-    <w:bookmarkStart w:id="25" w:name="future-research"/>
-    <w:p>
-      <w:pPr>
-        <w:pStyle w:val="Heading3"/>
-      </w:pPr>
-      <w:r>
-        <w:t xml:space="preserve">Future research</w:t>
-      </w:r>
-    </w:p>
-    <w:p>
-      <w:pPr>
-        <w:pStyle w:val="FirstParagraph"/>
-      </w:pPr>
-      <w:r>
-        <w:t xml:space="preserve">GT v GTK v PGT v PGTK</w:t>
-      </w:r>
-    </w:p>
-    <w:p>
-      <w:pPr>
-        <w:pStyle w:val="BodyText"/>
-      </w:pPr>
-      <w:r>
-        <w:t xml:space="preserve">As noted by</w:t>
-      </w:r>
-      <w:r>
-        <w:t xml:space="preserve"> </w:t>
-      </w:r>
-      <w:r>
-        <w:t xml:space="preserve">Heinrich et al. (2011)</w:t>
-      </w:r>
-      <w:r>
-        <w:t xml:space="preserve">, GT catechins have a range of effects similar to that of cocoa polyphenols, an addition of cocoa to kombucha during the secondary fermentation could cause a synergistic effect with GT polyphenols.</w:t>
-      </w:r>
-    </w:p>
-    <w:p>
-      <w:r>
-        <w:br w:type="page"/>
-      </w:r>
-    </w:p>
-    <w:bookmarkEnd w:id="25"/>
-    <w:bookmarkStart w:id="51" w:name="references"/>
+    <w:bookmarkStart w:id="58" w:name="references"/>
     <w:p>
       <w:pPr>
         <w:pStyle w:val="Heading1"/>
@@ -475,19 +570,43 @@
         <w:t xml:space="preserve">References</w:t>
       </w:r>
     </w:p>
-    <w:bookmarkStart w:id="50" w:name="refs"/>
-    <w:bookmarkStart w:id="27" w:name="ref-Chac.2010"/>
+    <w:bookmarkStart w:id="57" w:name="refs"/>
+    <w:bookmarkStart w:id="26" w:name="ref-Card.2020"/>
     <w:p>
       <w:pPr>
         <w:pStyle w:val="Bibliography"/>
       </w:pPr>
       <w:r>
+        <w:t xml:space="preserve">Cardoso, R. R., R. O. Neto, C. T. Dos Santos D’Almeida, T. P. do Nascimento, C. G. Pressete, L. Azevedo, H. S. D. Martino, L. C. Cameron, M. S. L. Ferreira, and F. A. R. de Barros. 2020.</w:t>
+      </w:r>
+      <w:r>
+        <w:t xml:space="preserve"> </w:t>
+      </w:r>
+      <w:hyperlink r:id="rId25">
+        <w:r>
+          <w:rPr>
+            <w:rStyle w:val="Hyperlink"/>
+          </w:rPr>
+          <w:t xml:space="preserve">Kombuchas from green and black teas have different phenolic profile, which impacts their antioxidant capacities, antibacterial and antiproliferative activities</w:t>
+        </w:r>
+      </w:hyperlink>
+      <w:r>
+        <w:t xml:space="preserve">. Food Research International (Ottawa, Ont.) 128:108782.</w:t>
+      </w:r>
+    </w:p>
+    <w:bookmarkEnd w:id="26"/>
+    <w:bookmarkStart w:id="28" w:name="ref-Chac.2010"/>
+    <w:p>
+      <w:pPr>
+        <w:pStyle w:val="Bibliography"/>
+      </w:pPr>
+      <w:r>
         <w:t xml:space="preserve">Chacko, S. M., P. T. Thambi, R. Kuttan, and I. Nishigaki. 2010.</w:t>
       </w:r>
       <w:r>
         <w:t xml:space="preserve"> </w:t>
       </w:r>
-      <w:hyperlink r:id="rId26">
+      <w:hyperlink r:id="rId27">
         <w:r>
           <w:rPr>
             <w:rStyle w:val="Hyperlink"/>
@@ -499,8 +618,8 @@
         <w:t xml:space="preserve">. Chinese Medicine 5:13.</w:t>
       </w:r>
     </w:p>
-    <w:bookmarkEnd w:id="27"/>
-    <w:bookmarkStart w:id="29" w:name="ref-Gopa.2016"/>
+    <w:bookmarkEnd w:id="28"/>
+    <w:bookmarkStart w:id="30" w:name="ref-Gopa.2016"/>
     <w:p>
       <w:pPr>
         <w:pStyle w:val="Bibliography"/>
@@ -511,7 +630,7 @@
       <w:r>
         <w:t xml:space="preserve"> </w:t>
       </w:r>
-      <w:hyperlink r:id="rId28">
+      <w:hyperlink r:id="rId29">
         <w:r>
           <w:rPr>
             <w:rStyle w:val="Hyperlink"/>
@@ -523,8 +642,8 @@
         <w:t xml:space="preserve">. Scientific Reports 6:19710.</w:t>
       </w:r>
     </w:p>
-    <w:bookmarkEnd w:id="29"/>
-    <w:bookmarkStart w:id="31" w:name="ref-Hein.2011"/>
+    <w:bookmarkEnd w:id="30"/>
+    <w:bookmarkStart w:id="32" w:name="ref-Hein.2011"/>
     <w:p>
       <w:pPr>
         <w:pStyle w:val="Bibliography"/>
@@ -535,7 +654,7 @@
       <w:r>
         <w:t xml:space="preserve"> </w:t>
       </w:r>
-      <w:hyperlink r:id="rId30">
+      <w:hyperlink r:id="rId31">
         <w:r>
           <w:rPr>
             <w:rStyle w:val="Hyperlink"/>
@@ -547,8 +666,8 @@
         <w:t xml:space="preserve">. The Journal of Nutrition 141:1202–1208.</w:t>
       </w:r>
     </w:p>
-    <w:bookmarkEnd w:id="31"/>
-    <w:bookmarkStart w:id="33" w:name="ref-Hsie.2021"/>
+    <w:bookmarkEnd w:id="32"/>
+    <w:bookmarkStart w:id="34" w:name="ref-Hsie.2021"/>
     <w:p>
       <w:pPr>
         <w:pStyle w:val="Bibliography"/>
@@ -559,7 +678,7 @@
       <w:r>
         <w:t xml:space="preserve"> </w:t>
       </w:r>
-      <w:hyperlink r:id="rId32">
+      <w:hyperlink r:id="rId33">
         <w:r>
           <w:rPr>
             <w:rStyle w:val="Hyperlink"/>
@@ -571,8 +690,8 @@
         <w:t xml:space="preserve">. Journal of Food Quality 2021:1–9.</w:t>
       </w:r>
     </w:p>
-    <w:bookmarkEnd w:id="33"/>
-    <w:bookmarkStart w:id="35" w:name="ref-Jaku.2020"/>
+    <w:bookmarkEnd w:id="34"/>
+    <w:bookmarkStart w:id="36" w:name="ref-Jaku.2020"/>
     <w:p>
       <w:pPr>
         <w:pStyle w:val="Bibliography"/>
@@ -583,7 +702,7 @@
       <w:r>
         <w:t xml:space="preserve"> </w:t>
       </w:r>
-      <w:hyperlink r:id="rId34">
+      <w:hyperlink r:id="rId35">
         <w:r>
           <w:rPr>
             <w:rStyle w:val="Hyperlink"/>
@@ -595,8 +714,8 @@
         <w:t xml:space="preserve">. Antioxidants 9:447.</w:t>
       </w:r>
     </w:p>
-    <w:bookmarkEnd w:id="35"/>
-    <w:bookmarkStart w:id="37" w:name="ref-Jaya.2007"/>
+    <w:bookmarkEnd w:id="36"/>
+    <w:bookmarkStart w:id="38" w:name="ref-Jaya.2007"/>
     <w:p>
       <w:pPr>
         <w:pStyle w:val="Bibliography"/>
@@ -607,7 +726,7 @@
       <w:r>
         <w:t xml:space="preserve"> </w:t>
       </w:r>
-      <w:hyperlink r:id="rId36">
+      <w:hyperlink r:id="rId37">
         <w:r>
           <w:rPr>
             <w:rStyle w:val="Hyperlink"/>
@@ -619,19 +738,79 @@
         <w:t xml:space="preserve">. Food Chemistry 102:392–398.</w:t>
       </w:r>
     </w:p>
-    <w:bookmarkEnd w:id="37"/>
-    <w:bookmarkStart w:id="39" w:name="ref-NCSU"/>
+    <w:bookmarkEnd w:id="38"/>
+    <w:bookmarkStart w:id="40" w:name="ref-Kapp.2019"/>
     <w:p>
       <w:pPr>
         <w:pStyle w:val="Bibliography"/>
       </w:pPr>
       <w:r>
+        <w:t xml:space="preserve">Kapp, J. M., and W. Sumner. 2019.</w:t>
+      </w:r>
+      <w:r>
+        <w:t xml:space="preserve"> </w:t>
+      </w:r>
+      <w:hyperlink r:id="rId39">
+        <w:r>
+          <w:rPr>
+            <w:rStyle w:val="Hyperlink"/>
+          </w:rPr>
+          <w:t xml:space="preserve">Kombucha: A systematic review of the empirical evidence of human health benefit</w:t>
+        </w:r>
+      </w:hyperlink>
+      <w:r>
+        <w:t xml:space="preserve">. Annals of Epidemiology 30:66–70.</w:t>
+      </w:r>
+    </w:p>
+    <w:bookmarkEnd w:id="40"/>
+    <w:bookmarkStart w:id="42" w:name="ref-Kurt.2001"/>
+    <w:p>
+      <w:pPr>
+        <w:pStyle w:val="Bibliography"/>
+      </w:pPr>
+      <w:r>
+        <w:t xml:space="preserve">Kurtzman, C. P., C. J. Robnett, and E. Basehoar-Powers. 2001.</w:t>
+      </w:r>
+      <w:r>
+        <w:t xml:space="preserve"> </w:t>
+      </w:r>
+      <w:hyperlink r:id="rId41">
+        <w:r>
+          <w:rPr>
+            <w:rStyle w:val="Hyperlink"/>
+          </w:rPr>
+          <w:t xml:space="preserve">Zygosaccharomyces kombuchaensis, a new ascosporogenous yeast from</w:t>
+        </w:r>
+        <w:r>
+          <w:rPr>
+            <w:rStyle w:val="Hyperlink"/>
+          </w:rPr>
+          <w:t xml:space="preserve"> </w:t>
+        </w:r>
+        <w:r>
+          <w:rPr>
+            <w:rStyle w:val="Hyperlink"/>
+          </w:rPr>
+          <w:t xml:space="preserve">“kombucha tea”</w:t>
+        </w:r>
+      </w:hyperlink>
+      <w:r>
+        <w:t xml:space="preserve">. FEMS yeast research 1:133–138.</w:t>
+      </w:r>
+    </w:p>
+    <w:bookmarkEnd w:id="42"/>
+    <w:bookmarkStart w:id="44" w:name="ref-NCSU"/>
+    <w:p>
+      <w:pPr>
+        <w:pStyle w:val="Bibliography"/>
+      </w:pPr>
+      <w:r>
         <w:t xml:space="preserve">NCSU. 2022.</w:t>
       </w:r>
       <w:r>
         <w:t xml:space="preserve"> </w:t>
       </w:r>
-      <w:hyperlink r:id="rId38">
+      <w:hyperlink r:id="rId43">
         <w:r>
           <w:rPr>
             <w:rStyle w:val="Hyperlink"/>
@@ -643,8 +822,8 @@
         <w:t xml:space="preserve">. Database.</w:t>
       </w:r>
     </w:p>
-    <w:bookmarkEnd w:id="39"/>
-    <w:bookmarkStart w:id="40" w:name="ref-Noma"/>
+    <w:bookmarkEnd w:id="44"/>
+    <w:bookmarkStart w:id="45" w:name="ref-Noma"/>
     <w:p>
       <w:pPr>
         <w:pStyle w:val="Bibliography"/>
@@ -653,8 +832,8 @@
         <w:t xml:space="preserve">Redzepi, R., and D. Zilber. 2018. The noma guide to fermentation: Including koji, kombuchas, shoyus, misos, vinegars, garums, lacto-ferments, and black fruits and vegetables. Artisan Books.</w:t>
       </w:r>
     </w:p>
-    <w:bookmarkEnd w:id="40"/>
-    <w:bookmarkStart w:id="42" w:name="ref-Schm.2014"/>
+    <w:bookmarkEnd w:id="45"/>
+    <w:bookmarkStart w:id="47" w:name="ref-Schm.2014"/>
     <w:p>
       <w:pPr>
         <w:pStyle w:val="Bibliography"/>
@@ -665,7 +844,7 @@
       <w:r>
         <w:t xml:space="preserve"> </w:t>
       </w:r>
-      <w:hyperlink r:id="rId41">
+      <w:hyperlink r:id="rId46">
         <w:r>
           <w:rPr>
             <w:rStyle w:val="Hyperlink"/>
@@ -677,18 +856,42 @@
         <w:t xml:space="preserve">. Psychopharmacology 231:3879–3888.</w:t>
       </w:r>
     </w:p>
-    <w:bookmarkEnd w:id="42"/>
-    <w:bookmarkStart w:id="43" w:name="ref-Vela.2008"/>
+    <w:bookmarkEnd w:id="47"/>
+    <w:bookmarkStart w:id="49" w:name="ref-Teoh.2004"/>
     <w:p>
       <w:pPr>
         <w:pStyle w:val="Bibliography"/>
       </w:pPr>
       <w:r>
+        <w:t xml:space="preserve">Teoh, A. L., G. Heard, and J. Cox. 2004.</w:t>
+      </w:r>
+      <w:r>
+        <w:t xml:space="preserve"> </w:t>
+      </w:r>
+      <w:hyperlink r:id="rId48">
+        <w:r>
+          <w:rPr>
+            <w:rStyle w:val="Hyperlink"/>
+          </w:rPr>
+          <w:t xml:space="preserve">Yeast ecology of kombucha fermentation</w:t>
+        </w:r>
+      </w:hyperlink>
+      <w:r>
+        <w:t xml:space="preserve">. International Journal of Food Microbiology 95:119–126.</w:t>
+      </w:r>
+    </w:p>
+    <w:bookmarkEnd w:id="49"/>
+    <w:bookmarkStart w:id="50" w:name="ref-Vela.2008"/>
+    <w:p>
+      <w:pPr>
+        <w:pStyle w:val="Bibliography"/>
+      </w:pPr>
+      <w:r>
         <w:t xml:space="preserve">Velayutham, P., A. Babu, and D. Liu. 2008. Green tea catechins and cardiovascular health: An update. Current medicinal chemistry 15:1840–1850.</w:t>
       </w:r>
     </w:p>
-    <w:bookmarkEnd w:id="43"/>
-    <w:bookmarkStart w:id="45" w:name="ref-Vena.2008"/>
+    <w:bookmarkEnd w:id="50"/>
+    <w:bookmarkStart w:id="52" w:name="ref-Vena.2008"/>
     <w:p>
       <w:pPr>
         <w:pStyle w:val="Bibliography"/>
@@ -699,7 +902,7 @@
       <w:r>
         <w:t xml:space="preserve"> </w:t>
       </w:r>
-      <w:hyperlink r:id="rId44">
+      <w:hyperlink r:id="rId51">
         <w:r>
           <w:rPr>
             <w:rStyle w:val="Hyperlink"/>
@@ -711,8 +914,8 @@
         <w:t xml:space="preserve">. The American Journal of Clinical Nutrition 87:778–784.</w:t>
       </w:r>
     </w:p>
-    <w:bookmarkEnd w:id="45"/>
-    <w:bookmarkStart w:id="47" w:name="ref-Wang.2010"/>
+    <w:bookmarkEnd w:id="52"/>
+    <w:bookmarkStart w:id="54" w:name="ref-Wang.2010"/>
     <w:p>
       <w:pPr>
         <w:pStyle w:val="Bibliography"/>
@@ -723,7 +926,7 @@
       <w:r>
         <w:t xml:space="preserve"> </w:t>
       </w:r>
-      <w:hyperlink r:id="rId46">
+      <w:hyperlink r:id="rId53">
         <w:r>
           <w:rPr>
             <w:rStyle w:val="Hyperlink"/>
@@ -735,8 +938,8 @@
         <w:t xml:space="preserve">. Obesity 18:773–779.</w:t>
       </w:r>
     </w:p>
-    <w:bookmarkEnd w:id="47"/>
-    <w:bookmarkStart w:id="49" w:name="ref-Zhou.2022"/>
+    <w:bookmarkEnd w:id="54"/>
+    <w:bookmarkStart w:id="56" w:name="ref-Zhou.2022"/>
     <w:p>
       <w:pPr>
         <w:pStyle w:val="Bibliography"/>
@@ -747,7 +950,7 @@
       <w:r>
         <w:t xml:space="preserve"> </w:t>
       </w:r>
-      <w:hyperlink r:id="rId48">
+      <w:hyperlink r:id="rId55">
         <w:r>
           <w:rPr>
             <w:rStyle w:val="Hyperlink"/>
@@ -759,9 +962,9 @@
         <w:t xml:space="preserve">. Antioxidants 11:155.</w:t>
       </w:r>
     </w:p>
-    <w:bookmarkEnd w:id="49"/>
-    <w:bookmarkEnd w:id="50"/>
-    <w:bookmarkEnd w:id="51"/>
+    <w:bookmarkEnd w:id="56"/>
+    <w:bookmarkEnd w:id="57"/>
+    <w:bookmarkEnd w:id="58"/>
     <w:sectPr/>
   </w:body>
 </w:document>

</xml_diff>

<commit_message>
Finched writing now for a break then to edit
</commit_message>
<xml_diff>
--- a/paper.docx
+++ b/paper.docx
@@ -432,13 +432,13 @@
       </w:r>
     </w:p>
     <w:bookmarkEnd w:id="22"/>
-    <w:bookmarkStart w:id="23" w:name="kombucha-limitations"/>
+    <w:bookmarkStart w:id="23" w:name="kombucha-considerations"/>
     <w:p>
       <w:pPr>
         <w:pStyle w:val="Heading3"/>
       </w:pPr>
       <w:r>
-        <w:t xml:space="preserve">Kombucha limitations</w:t>
+        <w:t xml:space="preserve">Kombucha Considerations</w:t>
       </w:r>
     </w:p>
     <w:p>
@@ -500,24 +500,122 @@
         <w:t xml:space="preserve"> </w:t>
       </w:r>
       <w:r>
-        <w:t xml:space="preserve">(Redzepi and Zilber 2018)</w:t>
-      </w:r>
-      <w:r>
-        <w:t xml:space="preserve">.</w:t>
-      </w:r>
-    </w:p>
-    <w:p>
-      <w:pPr>
-        <w:pStyle w:val="BodyText"/>
-      </w:pPr>
-      <w:r>
-        <w:t xml:space="preserve">Yeasts</w:t>
-      </w:r>
-      <w:r>
-        <w:t xml:space="preserve"> </w:t>
-      </w:r>
-      <w:r>
-        <w:t xml:space="preserve">(Kurtzman et al. 2001, Teoh et al. 2004)</w:t>
+        <w:t xml:space="preserve">(Crum and LaGory 2016)</w:t>
+      </w:r>
+      <w:r>
+        <w:t xml:space="preserve">. Among the microfloral associate with the kombucha SCOBY, different species are active at different periods of fermentation. Yeasts -</w:t>
+      </w:r>
+      <w:r>
+        <w:t xml:space="preserve"> </w:t>
+      </w:r>
+      <w:r>
+        <w:rPr>
+          <w:iCs/>
+          <w:i/>
+        </w:rPr>
+        <w:t xml:space="preserve">Saccharomyces</w:t>
+      </w:r>
+      <w:r>
+        <w:t xml:space="preserve">,</w:t>
+      </w:r>
+      <w:r>
+        <w:t xml:space="preserve"> </w:t>
+      </w:r>
+      <w:r>
+        <w:rPr>
+          <w:iCs/>
+          <w:i/>
+        </w:rPr>
+        <w:t xml:space="preserve">Brettanomyces</w:t>
+      </w:r>
+      <w:r>
+        <w:t xml:space="preserve">, or</w:t>
+      </w:r>
+      <w:r>
+        <w:t xml:space="preserve"> </w:t>
+      </w:r>
+      <w:r>
+        <w:rPr>
+          <w:iCs/>
+          <w:i/>
+        </w:rPr>
+        <w:t xml:space="preserve">Zygosaccharomyces</w:t>
+      </w:r>
+      <w:r>
+        <w:t xml:space="preserve"> </w:t>
+      </w:r>
+      <w:r>
+        <w:t xml:space="preserve">species - can act in both the aerobic and anaerobic environments associated with kombucha fermentation. SCOBY bacteria can function in either aerobic conditions,</w:t>
+      </w:r>
+      <w:r>
+        <w:t xml:space="preserve"> </w:t>
+      </w:r>
+      <w:r>
+        <w:rPr>
+          <w:iCs/>
+          <w:i/>
+        </w:rPr>
+        <w:t xml:space="preserve">Acetobactor</w:t>
+      </w:r>
+      <w:r>
+        <w:t xml:space="preserve"> </w:t>
+      </w:r>
+      <w:r>
+        <w:t xml:space="preserve">or</w:t>
+      </w:r>
+      <w:r>
+        <w:t xml:space="preserve"> </w:t>
+      </w:r>
+      <w:r>
+        <w:rPr>
+          <w:iCs/>
+          <w:i/>
+        </w:rPr>
+        <w:t xml:space="preserve">Lactobacillus</w:t>
+      </w:r>
+      <w:r>
+        <w:t xml:space="preserve"> </w:t>
+      </w:r>
+      <w:r>
+        <w:t xml:space="preserve">species, or in anerobic conditions, such as</w:t>
+      </w:r>
+      <w:r>
+        <w:t xml:space="preserve"> </w:t>
+      </w:r>
+      <w:r>
+        <w:rPr>
+          <w:iCs/>
+          <w:i/>
+        </w:rPr>
+        <w:t xml:space="preserve">Pediococcus</w:t>
+      </w:r>
+      <w:r>
+        <w:t xml:space="preserve"> </w:t>
+      </w:r>
+      <w:r>
+        <w:t xml:space="preserve">and</w:t>
+      </w:r>
+      <w:r>
+        <w:t xml:space="preserve"> </w:t>
+      </w:r>
+      <w:r>
+        <w:rPr>
+          <w:iCs/>
+          <w:i/>
+        </w:rPr>
+        <w:t xml:space="preserve">Gluconacetobacter</w:t>
+      </w:r>
+      <w:r>
+        <w:t xml:space="preserve">. A combination of these yeasts and bacteria compose SCOBY mat produced with each batch and phenolic composition changes depending on the combination of these microflora [Kurt.2001;</w:t>
+      </w:r>
+      <w:r>
+        <w:t xml:space="preserve"> </w:t>
+      </w:r>
+      <w:r>
+        <w:t xml:space="preserve">Teoh et al. (2004)</w:t>
+      </w:r>
+      <w:r>
+        <w:t xml:space="preserve">]. Future research should take these factors into account when designing a beneficial health beverage.</w:t>
       </w:r>
     </w:p>
     <w:bookmarkEnd w:id="23"/>
@@ -535,15 +633,28 @@
         <w:pStyle w:val="FirstParagraph"/>
       </w:pPr>
       <w:r>
-        <w:t xml:space="preserve">GT v GTK v PGT v PGTK</w:t>
-      </w:r>
-    </w:p>
-    <w:p>
-      <w:pPr>
-        <w:pStyle w:val="BodyText"/>
-      </w:pPr>
-      <w:r>
-        <w:t xml:space="preserve">As noted by</w:t>
+        <w:t xml:space="preserve">Future research into the efficacy of kombucha as a health beverage in human experiments is needed. Research should focus on GTK with tea residues fermented for no longer than two weeks at 68-86 degrees F</w:t>
+      </w:r>
+      <w:r>
+        <w:t xml:space="preserve"> </w:t>
+      </w:r>
+      <w:r>
+        <w:t xml:space="preserve">(Crum and LaGory 2016)</w:t>
+      </w:r>
+      <w:r>
+        <w:t xml:space="preserve">. The effect of tea residue on kombucha was shown by</w:t>
+      </w:r>
+      <w:r>
+        <w:t xml:space="preserve"> </w:t>
+      </w:r>
+      <w:r>
+        <w:t xml:space="preserve">Zhou et al. (2022)</w:t>
+      </w:r>
+      <w:r>
+        <w:t xml:space="preserve"> </w:t>
+      </w:r>
+      <w:r>
+        <w:t xml:space="preserve">to be slightly higher than without residue. This is likely due to the SCOBY microfloral enzymes acting on tea residue further extracting the phenolic compounds. A common practice in kombucha brewing is to use a combination of teas to increase the possible health benefits. In is clear that kombucha has greater antioxidant capacity and concentration than unfermented teas. Based on the articles presented here, a combination of Green and Pu’er or Black teas could show promise compared to kombucha derived from one tea type. Another common practice is a secondary fermentation in a sealed container to add flavors and carbonation. As noted by</w:t>
       </w:r>
       <w:r>
         <w:t xml:space="preserve"> </w:t>
@@ -552,7 +663,52 @@
         <w:t xml:space="preserve">Heinrich et al. (2011)</w:t>
       </w:r>
       <w:r>
-        <w:t xml:space="preserve">, GT catechins have a range of effects similar to that of cocoa polyphenols, an addition of cocoa to kombucha during the secondary fermentation could cause a synergistic effect with GT polyphenols.</w:t>
+        <w:t xml:space="preserve">, GT catechins have a range of effects similar to that of cocoa polyphenols, an addition of cocoa to kombucha during the secondary fermentation could cause a synergistic effect with GT polyphenols. Other compounds with health benefits could also be used during the secondary fermentation and reactions caused by the SCOBY could have beneficial effects on phenolic profile. There is a paucity in the literature regarding kombucha health benefits in humans, effect of tea profile, and secondary fermentation changes. It is therefore vital for the food science community to devote more time into researching these effects and others not listed in humans. As a rising globally consumed health beverage, kombucha should be further evaluated to determine its efficacy as a health drink. Green tea, the second most consumed beverage globally, is well studied and its efficacy as a health drink has strong evidence in the literature.</w:t>
+      </w:r>
+    </w:p>
+    <w:bookmarkEnd w:id="24"/>
+    <w:bookmarkStart w:id="25" w:name="conclusion"/>
+    <w:p>
+      <w:pPr>
+        <w:pStyle w:val="Heading3"/>
+      </w:pPr>
+      <w:r>
+        <w:t xml:space="preserve">Conclusion</w:t>
+      </w:r>
+    </w:p>
+    <w:p>
+      <w:pPr>
+        <w:pStyle w:val="FirstParagraph"/>
+      </w:pPr>
+      <w:r>
+        <w:t xml:space="preserve">Green tea is a globally consumed health beverage, second only to water, and is touted for its numerous health benefits. GT has been shown to be anti-carcinogenic, anti-angiogenic, anti-mutagenic, anti-inflammatory, anti-bacterial, hypocholesterolemic, anti-diabetic, and shows protection against Parkinson’s and Alzheimer’s disease</w:t>
+      </w:r>
+      <w:r>
+        <w:t xml:space="preserve"> </w:t>
+      </w:r>
+      <w:r>
+        <w:t xml:space="preserve">(Chacko et al. 2010, Gopal et al. 2016)</w:t>
+      </w:r>
+      <w:r>
+        <w:t xml:space="preserve">. These health benefits are likely present in kombucha but human studies are lacking in this regard. As identified by</w:t>
+      </w:r>
+      <w:r>
+        <w:t xml:space="preserve"> </w:t>
+      </w:r>
+      <w:r>
+        <w:t xml:space="preserve">Zhou et al. (2022)</w:t>
+      </w:r>
+      <w:r>
+        <w:t xml:space="preserve">, fermentation of tea with a SCOBY increases in antioxidant activity x3.25 and polyphenol concentration x5.68 as compared to tea. Rich chemical compounds identified in GTK includes organic acids, vitamins, minerals, amino acids and polyphenols, many of which are not often found in food</w:t>
+      </w:r>
+      <w:r>
+        <w:t xml:space="preserve"> </w:t>
+      </w:r>
+      <w:r>
+        <w:t xml:space="preserve">(Crum and LaGory 2016)</w:t>
+      </w:r>
+      <w:r>
+        <w:t xml:space="preserve">.</w:t>
       </w:r>
     </w:p>
     <w:p>
@@ -560,8 +716,8 @@
         <w:br w:type="page"/>
       </w:r>
     </w:p>
-    <w:bookmarkEnd w:id="24"/>
-    <w:bookmarkStart w:id="58" w:name="references"/>
+    <w:bookmarkEnd w:id="25"/>
+    <w:bookmarkStart w:id="59" w:name="references"/>
     <w:p>
       <w:pPr>
         <w:pStyle w:val="Heading1"/>
@@ -570,8 +726,8 @@
         <w:t xml:space="preserve">References</w:t>
       </w:r>
     </w:p>
-    <w:bookmarkStart w:id="57" w:name="refs"/>
-    <w:bookmarkStart w:id="26" w:name="ref-Card.2020"/>
+    <w:bookmarkStart w:id="58" w:name="refs"/>
+    <w:bookmarkStart w:id="27" w:name="ref-Card.2020"/>
     <w:p>
       <w:pPr>
         <w:pStyle w:val="Bibliography"/>
@@ -582,7 +738,7 @@
       <w:r>
         <w:t xml:space="preserve"> </w:t>
       </w:r>
-      <w:hyperlink r:id="rId25">
+      <w:hyperlink r:id="rId26">
         <w:r>
           <w:rPr>
             <w:rStyle w:val="Hyperlink"/>
@@ -594,8 +750,8 @@
         <w:t xml:space="preserve">. Food Research International (Ottawa, Ont.) 128:108782.</w:t>
       </w:r>
     </w:p>
-    <w:bookmarkEnd w:id="26"/>
-    <w:bookmarkStart w:id="28" w:name="ref-Chac.2010"/>
+    <w:bookmarkEnd w:id="27"/>
+    <w:bookmarkStart w:id="29" w:name="ref-Chac.2010"/>
     <w:p>
       <w:pPr>
         <w:pStyle w:val="Bibliography"/>
@@ -606,7 +762,7 @@
       <w:r>
         <w:t xml:space="preserve"> </w:t>
       </w:r>
-      <w:hyperlink r:id="rId27">
+      <w:hyperlink r:id="rId28">
         <w:r>
           <w:rPr>
             <w:rStyle w:val="Hyperlink"/>
@@ -618,19 +774,43 @@
         <w:t xml:space="preserve">. Chinese Medicine 5:13.</w:t>
       </w:r>
     </w:p>
-    <w:bookmarkEnd w:id="28"/>
-    <w:bookmarkStart w:id="30" w:name="ref-Gopa.2016"/>
+    <w:bookmarkEnd w:id="29"/>
+    <w:bookmarkStart w:id="31" w:name="ref-Buch"/>
     <w:p>
       <w:pPr>
         <w:pStyle w:val="Bibliography"/>
       </w:pPr>
       <w:r>
+        <w:t xml:space="preserve">Crum, H., and A. LaGory. 2016.</w:t>
+      </w:r>
+      <w:r>
+        <w:t xml:space="preserve"> </w:t>
+      </w:r>
+      <w:hyperlink r:id="rId30">
+        <w:r>
+          <w:rPr>
+            <w:rStyle w:val="Hyperlink"/>
+          </w:rPr>
+          <w:t xml:space="preserve">The big book of kombucha: Brewing, flavoring, and enjoying the health benefits of fermented tea</w:t>
+        </w:r>
+      </w:hyperlink>
+      <w:r>
+        <w:t xml:space="preserve">. Storey Publishing.</w:t>
+      </w:r>
+    </w:p>
+    <w:bookmarkEnd w:id="31"/>
+    <w:bookmarkStart w:id="33" w:name="ref-Gopa.2016"/>
+    <w:p>
+      <w:pPr>
+        <w:pStyle w:val="Bibliography"/>
+      </w:pPr>
+      <w:r>
         <w:t xml:space="preserve">Gopal, J., M. Muthu, D. Paul, D.-H. Kim, and S. Chun. 2016.</w:t>
       </w:r>
       <w:r>
         <w:t xml:space="preserve"> </w:t>
       </w:r>
-      <w:hyperlink r:id="rId29">
+      <w:hyperlink r:id="rId32">
         <w:r>
           <w:rPr>
             <w:rStyle w:val="Hyperlink"/>
@@ -642,8 +822,8 @@
         <w:t xml:space="preserve">. Scientific Reports 6:19710.</w:t>
       </w:r>
     </w:p>
-    <w:bookmarkEnd w:id="30"/>
-    <w:bookmarkStart w:id="32" w:name="ref-Hein.2011"/>
+    <w:bookmarkEnd w:id="33"/>
+    <w:bookmarkStart w:id="35" w:name="ref-Hein.2011"/>
     <w:p>
       <w:pPr>
         <w:pStyle w:val="Bibliography"/>
@@ -654,7 +834,7 @@
       <w:r>
         <w:t xml:space="preserve"> </w:t>
       </w:r>
-      <w:hyperlink r:id="rId31">
+      <w:hyperlink r:id="rId34">
         <w:r>
           <w:rPr>
             <w:rStyle w:val="Hyperlink"/>
@@ -666,8 +846,8 @@
         <w:t xml:space="preserve">. The Journal of Nutrition 141:1202–1208.</w:t>
       </w:r>
     </w:p>
-    <w:bookmarkEnd w:id="32"/>
-    <w:bookmarkStart w:id="34" w:name="ref-Hsie.2021"/>
+    <w:bookmarkEnd w:id="35"/>
+    <w:bookmarkStart w:id="37" w:name="ref-Hsie.2021"/>
     <w:p>
       <w:pPr>
         <w:pStyle w:val="Bibliography"/>
@@ -678,7 +858,7 @@
       <w:r>
         <w:t xml:space="preserve"> </w:t>
       </w:r>
-      <w:hyperlink r:id="rId33">
+      <w:hyperlink r:id="rId36">
         <w:r>
           <w:rPr>
             <w:rStyle w:val="Hyperlink"/>
@@ -690,8 +870,8 @@
         <w:t xml:space="preserve">. Journal of Food Quality 2021:1–9.</w:t>
       </w:r>
     </w:p>
-    <w:bookmarkEnd w:id="34"/>
-    <w:bookmarkStart w:id="36" w:name="ref-Jaku.2020"/>
+    <w:bookmarkEnd w:id="37"/>
+    <w:bookmarkStart w:id="39" w:name="ref-Jaku.2020"/>
     <w:p>
       <w:pPr>
         <w:pStyle w:val="Bibliography"/>
@@ -702,7 +882,7 @@
       <w:r>
         <w:t xml:space="preserve"> </w:t>
       </w:r>
-      <w:hyperlink r:id="rId35">
+      <w:hyperlink r:id="rId38">
         <w:r>
           <w:rPr>
             <w:rStyle w:val="Hyperlink"/>
@@ -714,8 +894,8 @@
         <w:t xml:space="preserve">. Antioxidants 9:447.</w:t>
       </w:r>
     </w:p>
-    <w:bookmarkEnd w:id="36"/>
-    <w:bookmarkStart w:id="38" w:name="ref-Jaya.2007"/>
+    <w:bookmarkEnd w:id="39"/>
+    <w:bookmarkStart w:id="41" w:name="ref-Jaya.2007"/>
     <w:p>
       <w:pPr>
         <w:pStyle w:val="Bibliography"/>
@@ -726,7 +906,7 @@
       <w:r>
         <w:t xml:space="preserve"> </w:t>
       </w:r>
-      <w:hyperlink r:id="rId37">
+      <w:hyperlink r:id="rId40">
         <w:r>
           <w:rPr>
             <w:rStyle w:val="Hyperlink"/>
@@ -738,8 +918,8 @@
         <w:t xml:space="preserve">. Food Chemistry 102:392–398.</w:t>
       </w:r>
     </w:p>
-    <w:bookmarkEnd w:id="38"/>
-    <w:bookmarkStart w:id="40" w:name="ref-Kapp.2019"/>
+    <w:bookmarkEnd w:id="41"/>
+    <w:bookmarkStart w:id="43" w:name="ref-Kapp.2019"/>
     <w:p>
       <w:pPr>
         <w:pStyle w:val="Bibliography"/>
@@ -750,7 +930,7 @@
       <w:r>
         <w:t xml:space="preserve"> </w:t>
       </w:r>
-      <w:hyperlink r:id="rId39">
+      <w:hyperlink r:id="rId42">
         <w:r>
           <w:rPr>
             <w:rStyle w:val="Hyperlink"/>
@@ -762,55 +942,19 @@
         <w:t xml:space="preserve">. Annals of Epidemiology 30:66–70.</w:t>
       </w:r>
     </w:p>
-    <w:bookmarkEnd w:id="40"/>
-    <w:bookmarkStart w:id="42" w:name="ref-Kurt.2001"/>
+    <w:bookmarkEnd w:id="43"/>
+    <w:bookmarkStart w:id="45" w:name="ref-NCSU"/>
     <w:p>
       <w:pPr>
         <w:pStyle w:val="Bibliography"/>
       </w:pPr>
       <w:r>
-        <w:t xml:space="preserve">Kurtzman, C. P., C. J. Robnett, and E. Basehoar-Powers. 2001.</w:t>
-      </w:r>
-      <w:r>
-        <w:t xml:space="preserve"> </w:t>
-      </w:r>
-      <w:hyperlink r:id="rId41">
-        <w:r>
-          <w:rPr>
-            <w:rStyle w:val="Hyperlink"/>
-          </w:rPr>
-          <w:t xml:space="preserve">Zygosaccharomyces kombuchaensis, a new ascosporogenous yeast from</w:t>
-        </w:r>
-        <w:r>
-          <w:rPr>
-            <w:rStyle w:val="Hyperlink"/>
-          </w:rPr>
-          <w:t xml:space="preserve"> </w:t>
-        </w:r>
-        <w:r>
-          <w:rPr>
-            <w:rStyle w:val="Hyperlink"/>
-          </w:rPr>
-          <w:t xml:space="preserve">“kombucha tea”</w:t>
-        </w:r>
-      </w:hyperlink>
-      <w:r>
-        <w:t xml:space="preserve">. FEMS yeast research 1:133–138.</w:t>
-      </w:r>
-    </w:p>
-    <w:bookmarkEnd w:id="42"/>
-    <w:bookmarkStart w:id="44" w:name="ref-NCSU"/>
-    <w:p>
-      <w:pPr>
-        <w:pStyle w:val="Bibliography"/>
-      </w:pPr>
-      <w:r>
         <w:t xml:space="preserve">NCSU. 2022.</w:t>
       </w:r>
       <w:r>
         <w:t xml:space="preserve"> </w:t>
       </w:r>
-      <w:hyperlink r:id="rId43">
+      <w:hyperlink r:id="rId44">
         <w:r>
           <w:rPr>
             <w:rStyle w:val="Hyperlink"/>
@@ -822,8 +966,8 @@
         <w:t xml:space="preserve">. Database.</w:t>
       </w:r>
     </w:p>
-    <w:bookmarkEnd w:id="44"/>
-    <w:bookmarkStart w:id="45" w:name="ref-Noma"/>
+    <w:bookmarkEnd w:id="45"/>
+    <w:bookmarkStart w:id="46" w:name="ref-Noma"/>
     <w:p>
       <w:pPr>
         <w:pStyle w:val="Bibliography"/>
@@ -832,8 +976,8 @@
         <w:t xml:space="preserve">Redzepi, R., and D. Zilber. 2018. The noma guide to fermentation: Including koji, kombuchas, shoyus, misos, vinegars, garums, lacto-ferments, and black fruits and vegetables. Artisan Books.</w:t>
       </w:r>
     </w:p>
-    <w:bookmarkEnd w:id="45"/>
-    <w:bookmarkStart w:id="47" w:name="ref-Schm.2014"/>
+    <w:bookmarkEnd w:id="46"/>
+    <w:bookmarkStart w:id="48" w:name="ref-Schm.2014"/>
     <w:p>
       <w:pPr>
         <w:pStyle w:val="Bibliography"/>
@@ -844,7 +988,7 @@
       <w:r>
         <w:t xml:space="preserve"> </w:t>
       </w:r>
-      <w:hyperlink r:id="rId46">
+      <w:hyperlink r:id="rId47">
         <w:r>
           <w:rPr>
             <w:rStyle w:val="Hyperlink"/>
@@ -856,8 +1000,8 @@
         <w:t xml:space="preserve">. Psychopharmacology 231:3879–3888.</w:t>
       </w:r>
     </w:p>
-    <w:bookmarkEnd w:id="47"/>
-    <w:bookmarkStart w:id="49" w:name="ref-Teoh.2004"/>
+    <w:bookmarkEnd w:id="48"/>
+    <w:bookmarkStart w:id="50" w:name="ref-Teoh.2004"/>
     <w:p>
       <w:pPr>
         <w:pStyle w:val="Bibliography"/>
@@ -868,7 +1012,7 @@
       <w:r>
         <w:t xml:space="preserve"> </w:t>
       </w:r>
-      <w:hyperlink r:id="rId48">
+      <w:hyperlink r:id="rId49">
         <w:r>
           <w:rPr>
             <w:rStyle w:val="Hyperlink"/>
@@ -880,8 +1024,8 @@
         <w:t xml:space="preserve">. International Journal of Food Microbiology 95:119–126.</w:t>
       </w:r>
     </w:p>
-    <w:bookmarkEnd w:id="49"/>
-    <w:bookmarkStart w:id="50" w:name="ref-Vela.2008"/>
+    <w:bookmarkEnd w:id="50"/>
+    <w:bookmarkStart w:id="51" w:name="ref-Vela.2008"/>
     <w:p>
       <w:pPr>
         <w:pStyle w:val="Bibliography"/>
@@ -890,8 +1034,8 @@
         <w:t xml:space="preserve">Velayutham, P., A. Babu, and D. Liu. 2008. Green tea catechins and cardiovascular health: An update. Current medicinal chemistry 15:1840–1850.</w:t>
       </w:r>
     </w:p>
-    <w:bookmarkEnd w:id="50"/>
-    <w:bookmarkStart w:id="52" w:name="ref-Vena.2008"/>
+    <w:bookmarkEnd w:id="51"/>
+    <w:bookmarkStart w:id="53" w:name="ref-Vena.2008"/>
     <w:p>
       <w:pPr>
         <w:pStyle w:val="Bibliography"/>
@@ -902,7 +1046,7 @@
       <w:r>
         <w:t xml:space="preserve"> </w:t>
       </w:r>
-      <w:hyperlink r:id="rId51">
+      <w:hyperlink r:id="rId52">
         <w:r>
           <w:rPr>
             <w:rStyle w:val="Hyperlink"/>
@@ -914,8 +1058,8 @@
         <w:t xml:space="preserve">. The American Journal of Clinical Nutrition 87:778–784.</w:t>
       </w:r>
     </w:p>
-    <w:bookmarkEnd w:id="52"/>
-    <w:bookmarkStart w:id="54" w:name="ref-Wang.2010"/>
+    <w:bookmarkEnd w:id="53"/>
+    <w:bookmarkStart w:id="55" w:name="ref-Wang.2010"/>
     <w:p>
       <w:pPr>
         <w:pStyle w:val="Bibliography"/>
@@ -926,7 +1070,7 @@
       <w:r>
         <w:t xml:space="preserve"> </w:t>
       </w:r>
-      <w:hyperlink r:id="rId53">
+      <w:hyperlink r:id="rId54">
         <w:r>
           <w:rPr>
             <w:rStyle w:val="Hyperlink"/>
@@ -938,8 +1082,8 @@
         <w:t xml:space="preserve">. Obesity 18:773–779.</w:t>
       </w:r>
     </w:p>
-    <w:bookmarkEnd w:id="54"/>
-    <w:bookmarkStart w:id="56" w:name="ref-Zhou.2022"/>
+    <w:bookmarkEnd w:id="55"/>
+    <w:bookmarkStart w:id="57" w:name="ref-Zhou.2022"/>
     <w:p>
       <w:pPr>
         <w:pStyle w:val="Bibliography"/>
@@ -950,7 +1094,7 @@
       <w:r>
         <w:t xml:space="preserve"> </w:t>
       </w:r>
-      <w:hyperlink r:id="rId55">
+      <w:hyperlink r:id="rId56">
         <w:r>
           <w:rPr>
             <w:rStyle w:val="Hyperlink"/>
@@ -962,9 +1106,9 @@
         <w:t xml:space="preserve">. Antioxidants 11:155.</w:t>
       </w:r>
     </w:p>
-    <w:bookmarkEnd w:id="56"/>
     <w:bookmarkEnd w:id="57"/>
     <w:bookmarkEnd w:id="58"/>
+    <w:bookmarkEnd w:id="59"/>
     <w:sectPr/>
   </w:body>
 </w:document>

</xml_diff>